<commit_message>
Upload on Dec 04
</commit_message>
<xml_diff>
--- a/report/SE273 Term Project Report.docx
+++ b/report/SE273 Term Project Report.docx
@@ -7,15 +7,13 @@
         <w:jc w:val="center"/>
         <w:rPr>
           <w:rFonts w:ascii="KoPub돋움체 Bold" w:eastAsia="KoPub돋움체 Bold" w:hAnsi="Times New Roman" w:cs="Times New Roman" w:hint="eastAsia"/>
-          <w:sz w:val="24"/>
-          <w:szCs w:val="24"/>
+          <w:sz w:val="22"/>
         </w:rPr>
       </w:pPr>
       <w:r>
         <w:rPr>
           <w:rFonts w:ascii="KoPub돋움체 Bold" w:eastAsia="KoPub돋움체 Bold" w:hAnsi="Times New Roman" w:cs="Times New Roman" w:hint="eastAsia"/>
-          <w:sz w:val="24"/>
-          <w:szCs w:val="24"/>
+          <w:sz w:val="22"/>
         </w:rPr>
         <w:t>SE273 Term Project Report</w:t>
       </w:r>
@@ -25,52 +23,64 @@
         <w:jc w:val="center"/>
         <w:rPr>
           <w:rFonts w:ascii="KoPub돋움체 Light" w:eastAsia="KoPub돋움체 Light" w:hAnsi="Times New Roman" w:cs="Times New Roman" w:hint="eastAsia"/>
-          <w:sz w:val="24"/>
-          <w:szCs w:val="24"/>
-        </w:rPr>
-      </w:pPr>
-    </w:p>
-    <w:p>
-      <w:pPr>
+          <w:sz w:val="22"/>
+        </w:rPr>
+      </w:pPr>
+    </w:p>
+    <w:p>
+      <w:pPr>
+        <w:spacing w:after="0"/>
         <w:jc w:val="right"/>
         <w:rPr>
-          <w:rFonts w:ascii="KoPub돋움체 Light" w:eastAsia="KoPub돋움체 Light" w:hAnsi="Times New Roman" w:cs="Times New Roman" w:hint="eastAsia"/>
-          <w:sz w:val="24"/>
-          <w:szCs w:val="24"/>
-        </w:rPr>
-      </w:pPr>
-      <w:r>
-        <w:rPr>
-          <w:rFonts w:ascii="KoPub돋움체 Light" w:eastAsia="KoPub돋움체 Light" w:hAnsi="Times New Roman" w:cs="Times New Roman" w:hint="eastAsia"/>
-          <w:sz w:val="24"/>
-          <w:szCs w:val="24"/>
-        </w:rPr>
-        <w:t>13조(201911189 한현영, 201911127 이승우)</w:t>
-      </w:r>
-    </w:p>
-    <w:p>
-      <w:pPr>
+          <w:rFonts w:ascii="KoPub돋움체 Light" w:eastAsia="KoPub돋움체 Light" w:hAnsi="Times New Roman" w:cs="Times New Roman"/>
+          <w:sz w:val="22"/>
+        </w:rPr>
+      </w:pPr>
+      <w:r>
+        <w:rPr>
+          <w:rFonts w:ascii="KoPub돋움체 Light" w:eastAsia="KoPub돋움체 Light" w:hAnsi="Times New Roman" w:cs="Times New Roman" w:hint="eastAsia"/>
+          <w:sz w:val="22"/>
+        </w:rPr>
+        <w:t>13조</w:t>
+      </w:r>
+    </w:p>
+    <w:p>
+      <w:pPr>
+        <w:spacing w:after="0"/>
         <w:jc w:val="right"/>
         <w:rPr>
-          <w:rFonts w:ascii="KoPub돋움체 Light" w:eastAsia="KoPub돋움체 Light" w:hAnsi="Times New Roman" w:cs="Times New Roman" w:hint="eastAsia"/>
-          <w:sz w:val="24"/>
-          <w:szCs w:val="24"/>
-        </w:rPr>
-      </w:pPr>
-    </w:p>
-    <w:p>
-      <w:pPr>
-        <w:rPr>
-          <w:rFonts w:ascii="KoPub돋움체 Light" w:eastAsia="KoPub돋움체 Light" w:hAnsi="Times New Roman" w:cs="Times New Roman" w:hint="eastAsia"/>
-          <w:sz w:val="24"/>
-          <w:szCs w:val="24"/>
-        </w:rPr>
-      </w:pPr>
-      <w:r>
-        <w:rPr>
-          <w:rFonts w:ascii="KoPub돋움체 Light" w:eastAsia="KoPub돋움체 Light" w:hAnsi="Times New Roman" w:cs="Times New Roman" w:hint="eastAsia"/>
-          <w:sz w:val="24"/>
-          <w:szCs w:val="24"/>
+          <w:rFonts w:ascii="KoPub돋움체 Medium" w:eastAsia="KoPub돋움체 Medium" w:hAnsi="Times New Roman" w:cs="Times New Roman" w:hint="eastAsia"/>
+          <w:sz w:val="22"/>
+        </w:rPr>
+      </w:pPr>
+      <w:r>
+        <w:rPr>
+          <w:rFonts w:ascii="KoPub돋움체 Medium" w:eastAsia="KoPub돋움체 Medium" w:hAnsi="Times New Roman" w:cs="Times New Roman" w:hint="eastAsia"/>
+          <w:sz w:val="22"/>
+        </w:rPr>
+        <w:t>201911189 한현영, 201911127 이승우</w:t>
+      </w:r>
+    </w:p>
+    <w:p>
+      <w:pPr>
+        <w:jc w:val="right"/>
+        <w:rPr>
+          <w:rFonts w:ascii="KoPub돋움체 Light" w:eastAsia="KoPub돋움체 Light" w:hAnsi="Times New Roman" w:cs="Times New Roman" w:hint="eastAsia"/>
+          <w:sz w:val="22"/>
+        </w:rPr>
+      </w:pPr>
+    </w:p>
+    <w:p>
+      <w:pPr>
+        <w:rPr>
+          <w:rFonts w:ascii="KoPub돋움체 Light" w:eastAsia="KoPub돋움체 Light" w:hAnsi="Times New Roman" w:cs="Times New Roman" w:hint="eastAsia"/>
+          <w:sz w:val="22"/>
+        </w:rPr>
+      </w:pPr>
+      <w:r>
+        <w:rPr>
+          <w:rFonts w:ascii="KoPub돋움체 Light" w:eastAsia="KoPub돋움체 Light" w:hAnsi="Times New Roman" w:cs="Times New Roman" w:hint="eastAsia"/>
+          <w:sz w:val="22"/>
         </w:rPr>
         <w:t>I. 도입</w:t>
       </w:r>
@@ -80,89 +90,78 @@
         <w:ind w:firstLine="800"/>
         <w:rPr>
           <w:rFonts w:ascii="KoPub돋움체 Light" w:eastAsia="KoPub돋움체 Light" w:hAnsi="Times New Roman" w:cs="Times New Roman"/>
-          <w:sz w:val="24"/>
-          <w:szCs w:val="24"/>
-        </w:rPr>
-      </w:pPr>
-      <w:r>
-        <w:rPr>
-          <w:rFonts w:ascii="KoPub돋움체 Light" w:eastAsia="KoPub돋움체 Light" w:hAnsi="Times New Roman" w:cs="Times New Roman" w:hint="eastAsia"/>
-          <w:sz w:val="24"/>
-          <w:szCs w:val="24"/>
+          <w:sz w:val="22"/>
+        </w:rPr>
+      </w:pPr>
+      <w:r>
+        <w:rPr>
+          <w:rFonts w:ascii="KoPub돋움체 Light" w:eastAsia="KoPub돋움체 Light" w:hAnsi="Times New Roman" w:cs="Times New Roman" w:hint="eastAsia"/>
+          <w:sz w:val="22"/>
         </w:rPr>
         <w:t>A. 목적</w:t>
       </w:r>
     </w:p>
     <w:p>
       <w:pPr>
-        <w:ind w:left="800" w:firstLine="800"/>
-        <w:rPr>
-          <w:rFonts w:ascii="KoPub돋움체 Light" w:eastAsia="KoPub돋움체 Light" w:hAnsi="Times New Roman" w:cs="Times New Roman"/>
-          <w:sz w:val="24"/>
-          <w:szCs w:val="24"/>
-        </w:rPr>
-      </w:pPr>
-      <w:r>
-        <w:rPr>
-          <w:rFonts w:ascii="KoPub돋움체 Light" w:eastAsia="KoPub돋움체 Light" w:hAnsi="Times New Roman" w:cs="Times New Roman" w:hint="eastAsia"/>
-          <w:sz w:val="24"/>
-          <w:szCs w:val="24"/>
+        <w:ind w:left="800"/>
+        <w:rPr>
+          <w:rFonts w:ascii="KoPub돋움체 Light" w:eastAsia="KoPub돋움체 Light" w:hAnsi="Times New Roman" w:cs="Times New Roman"/>
+          <w:sz w:val="22"/>
+        </w:rPr>
+      </w:pPr>
+      <w:r>
+        <w:rPr>
+          <w:rFonts w:ascii="KoPub돋움체 Light" w:eastAsia="KoPub돋움체 Light" w:hAnsi="Times New Roman" w:cs="Times New Roman" w:hint="eastAsia"/>
+          <w:sz w:val="22"/>
         </w:rPr>
         <w:t>본</w:t>
       </w:r>
       <w:r>
         <w:rPr>
           <w:rFonts w:ascii="KoPub돋움체 Light" w:eastAsia="KoPub돋움체 Light" w:hAnsi="Times New Roman" w:cs="Times New Roman"/>
-          <w:sz w:val="24"/>
-          <w:szCs w:val="24"/>
+          <w:sz w:val="22"/>
         </w:rPr>
         <w:t xml:space="preserve"> </w:t>
       </w:r>
       <w:r>
         <w:rPr>
           <w:rFonts w:ascii="KoPub돋움체 Light" w:eastAsia="KoPub돋움체 Light" w:hAnsi="Times New Roman" w:cs="Times New Roman" w:hint="eastAsia"/>
-          <w:sz w:val="24"/>
-          <w:szCs w:val="24"/>
+          <w:sz w:val="22"/>
         </w:rPr>
         <w:t xml:space="preserve">프로젝트의 궁극적인 목적은 다양한 </w:t>
       </w:r>
       <w:r>
         <w:rPr>
           <w:rFonts w:ascii="KoPub돋움체 Light" w:eastAsia="KoPub돋움체 Light" w:hAnsi="Times New Roman" w:cs="Times New Roman"/>
-          <w:sz w:val="24"/>
-          <w:szCs w:val="24"/>
+          <w:sz w:val="22"/>
         </w:rPr>
         <w:t>ALU</w:t>
       </w:r>
       <w:r>
         <w:rPr>
           <w:rFonts w:ascii="KoPub돋움체 Light" w:eastAsia="KoPub돋움체 Light" w:hAnsi="Times New Roman" w:cs="Times New Roman" w:hint="eastAsia"/>
-          <w:sz w:val="24"/>
-          <w:szCs w:val="24"/>
+          <w:sz w:val="22"/>
         </w:rPr>
         <w:t>를 구현하는데 있다.</w:t>
       </w:r>
       <w:r>
         <w:rPr>
           <w:rFonts w:ascii="KoPub돋움체 Light" w:eastAsia="KoPub돋움체 Light" w:hAnsi="Times New Roman" w:cs="Times New Roman"/>
-          <w:sz w:val="24"/>
-          <w:szCs w:val="24"/>
+          <w:sz w:val="22"/>
         </w:rPr>
         <w:t xml:space="preserve"> Adder Subtractor, Multiplier</w:t>
       </w:r>
       <w:r>
         <w:rPr>
           <w:rFonts w:ascii="KoPub돋움체 Light" w:eastAsia="KoPub돋움체 Light" w:hAnsi="Times New Roman" w:cs="Times New Roman" w:hint="eastAsia"/>
-          <w:sz w:val="24"/>
-          <w:szCs w:val="24"/>
+          <w:sz w:val="22"/>
         </w:rPr>
         <w:t>를 그 목적에 맞게</w:t>
       </w:r>
       <w:r>
         <w:rPr>
           <w:rFonts w:ascii="KoPub돋움체 Light" w:eastAsia="KoPub돋움체 Light" w:hAnsi="Times New Roman" w:cs="Times New Roman"/>
-          <w:sz w:val="24"/>
-          <w:szCs w:val="24"/>
+          <w:sz w:val="22"/>
         </w:rPr>
         <w:t xml:space="preserve"> Combinational, Sequential </w:t>
       </w:r>
@@ -170,8 +169,7 @@
       <w:r>
         <w:rPr>
           <w:rFonts w:ascii="KoPub돋움체 Light" w:eastAsia="KoPub돋움체 Light" w:hAnsi="Times New Roman" w:cs="Times New Roman"/>
-          <w:sz w:val="24"/>
-          <w:szCs w:val="24"/>
+          <w:sz w:val="22"/>
         </w:rPr>
         <w:t>logic /</w:t>
       </w:r>
@@ -179,120 +177,105 @@
       <w:r>
         <w:rPr>
           <w:rFonts w:ascii="KoPub돋움체 Light" w:eastAsia="KoPub돋움체 Light" w:hAnsi="Times New Roman" w:cs="Times New Roman"/>
-          <w:sz w:val="24"/>
-          <w:szCs w:val="24"/>
+          <w:sz w:val="22"/>
         </w:rPr>
         <w:t xml:space="preserve"> </w:t>
       </w:r>
       <w:r>
         <w:rPr>
           <w:rFonts w:ascii="KoPub돋움체 Light" w:eastAsia="KoPub돋움체 Light" w:hAnsi="Times New Roman" w:cs="Times New Roman"/>
-          <w:sz w:val="24"/>
-          <w:szCs w:val="24"/>
+          <w:sz w:val="22"/>
         </w:rPr>
         <w:t>Hierarchical design / Synchronous design</w:t>
       </w:r>
       <w:r>
         <w:rPr>
           <w:rFonts w:ascii="KoPub돋움체 Light" w:eastAsia="KoPub돋움체 Light" w:hAnsi="Times New Roman" w:cs="Times New Roman" w:hint="eastAsia"/>
-          <w:sz w:val="24"/>
-          <w:szCs w:val="24"/>
+          <w:sz w:val="22"/>
         </w:rPr>
         <w:t>과 같이 다양한 방식으로 설계한다.</w:t>
       </w:r>
       <w:r>
         <w:rPr>
           <w:rFonts w:ascii="KoPub돋움체 Light" w:eastAsia="KoPub돋움체 Light" w:hAnsi="Times New Roman" w:cs="Times New Roman"/>
-          <w:sz w:val="24"/>
-          <w:szCs w:val="24"/>
+          <w:sz w:val="22"/>
         </w:rPr>
         <w:t xml:space="preserve"> </w:t>
       </w:r>
       <w:r>
         <w:rPr>
           <w:rFonts w:ascii="KoPub돋움체 Light" w:eastAsia="KoPub돋움체 Light" w:hAnsi="Times New Roman" w:cs="Times New Roman" w:hint="eastAsia"/>
-          <w:sz w:val="24"/>
-          <w:szCs w:val="24"/>
+          <w:sz w:val="22"/>
         </w:rPr>
         <w:t xml:space="preserve">이후 </w:t>
       </w:r>
       <w:r>
         <w:rPr>
           <w:rFonts w:ascii="KoPub돋움체 Light" w:eastAsia="KoPub돋움체 Light" w:hAnsi="Times New Roman" w:cs="Times New Roman"/>
-          <w:sz w:val="24"/>
-          <w:szCs w:val="24"/>
+          <w:sz w:val="22"/>
         </w:rPr>
         <w:t>test bench</w:t>
       </w:r>
       <w:r>
         <w:rPr>
           <w:rFonts w:ascii="KoPub돋움체 Light" w:eastAsia="KoPub돋움체 Light" w:hAnsi="Times New Roman" w:cs="Times New Roman" w:hint="eastAsia"/>
-          <w:sz w:val="24"/>
-          <w:szCs w:val="24"/>
+          <w:sz w:val="22"/>
         </w:rPr>
         <w:t>를 작성하여 고안한</w:t>
       </w:r>
       <w:r>
         <w:rPr>
           <w:rFonts w:ascii="KoPub돋움체 Light" w:eastAsia="KoPub돋움체 Light" w:hAnsi="Times New Roman" w:cs="Times New Roman"/>
-          <w:sz w:val="24"/>
-          <w:szCs w:val="24"/>
+          <w:sz w:val="22"/>
         </w:rPr>
         <w:t xml:space="preserve"> </w:t>
       </w:r>
       <w:r>
         <w:rPr>
           <w:rFonts w:ascii="KoPub돋움체 Light" w:eastAsia="KoPub돋움체 Light" w:hAnsi="Times New Roman" w:cs="Times New Roman" w:hint="eastAsia"/>
-          <w:sz w:val="24"/>
-          <w:szCs w:val="24"/>
+          <w:sz w:val="22"/>
         </w:rPr>
         <w:t>l</w:t>
       </w:r>
       <w:r>
         <w:rPr>
           <w:rFonts w:ascii="KoPub돋움체 Light" w:eastAsia="KoPub돋움체 Light" w:hAnsi="Times New Roman" w:cs="Times New Roman"/>
-          <w:sz w:val="24"/>
-          <w:szCs w:val="24"/>
+          <w:sz w:val="22"/>
         </w:rPr>
         <w:t>ogic</w:t>
       </w:r>
       <w:r>
         <w:rPr>
           <w:rFonts w:ascii="KoPub돋움체 Light" w:eastAsia="KoPub돋움체 Light" w:hAnsi="Times New Roman" w:cs="Times New Roman" w:hint="eastAsia"/>
-          <w:sz w:val="24"/>
-          <w:szCs w:val="24"/>
+          <w:sz w:val="22"/>
         </w:rPr>
         <w:t>이 설계 목적에 맞는지,</w:t>
       </w:r>
       <w:r>
         <w:rPr>
           <w:rFonts w:ascii="KoPub돋움체 Light" w:eastAsia="KoPub돋움체 Light" w:hAnsi="Times New Roman" w:cs="Times New Roman"/>
-          <w:sz w:val="24"/>
-          <w:szCs w:val="24"/>
+          <w:sz w:val="22"/>
         </w:rPr>
         <w:t xml:space="preserve"> input </w:t>
       </w:r>
       <w:r>
         <w:rPr>
           <w:rFonts w:ascii="KoPub돋움체 Light" w:eastAsia="KoPub돋움체 Light" w:hAnsi="Times New Roman" w:cs="Times New Roman" w:hint="eastAsia"/>
-          <w:sz w:val="24"/>
-          <w:szCs w:val="24"/>
+          <w:sz w:val="22"/>
         </w:rPr>
         <w:t xml:space="preserve">대비 </w:t>
       </w:r>
       <w:r>
         <w:rPr>
           <w:rFonts w:ascii="KoPub돋움체 Light" w:eastAsia="KoPub돋움체 Light" w:hAnsi="Times New Roman" w:cs="Times New Roman"/>
-          <w:sz w:val="24"/>
-          <w:szCs w:val="24"/>
+          <w:sz w:val="22"/>
         </w:rPr>
         <w:t>output</w:t>
       </w:r>
       <w:r>
         <w:rPr>
           <w:rFonts w:ascii="KoPub돋움체 Light" w:eastAsia="KoPub돋움체 Light" w:hAnsi="Times New Roman" w:cs="Times New Roman" w:hint="eastAsia"/>
-          <w:sz w:val="24"/>
-          <w:szCs w:val="24"/>
+          <w:sz w:val="22"/>
         </w:rPr>
         <w:t>이 정상적으로 도출되는지에 대해 검증하는 과정을 거친다.</w:t>
       </w:r>
@@ -301,8 +284,7 @@
       <w:pPr>
         <w:rPr>
           <w:rFonts w:ascii="KoPub돋움체 Light" w:eastAsia="KoPub돋움체 Light" w:hAnsi="Times New Roman" w:cs="Times New Roman" w:hint="eastAsia"/>
-          <w:sz w:val="24"/>
-          <w:szCs w:val="24"/>
+          <w:sz w:val="22"/>
         </w:rPr>
       </w:pPr>
     </w:p>
@@ -311,15 +293,13 @@
         <w:ind w:firstLine="800"/>
         <w:rPr>
           <w:rFonts w:ascii="KoPub돋움체 Light" w:eastAsia="KoPub돋움체 Light" w:hAnsi="Times New Roman" w:cs="Times New Roman"/>
-          <w:sz w:val="24"/>
-          <w:szCs w:val="24"/>
-        </w:rPr>
-      </w:pPr>
-      <w:r>
-        <w:rPr>
-          <w:rFonts w:ascii="KoPub돋움체 Light" w:eastAsia="KoPub돋움체 Light" w:hAnsi="Times New Roman" w:cs="Times New Roman" w:hint="eastAsia"/>
-          <w:sz w:val="24"/>
-          <w:szCs w:val="24"/>
+          <w:sz w:val="22"/>
+        </w:rPr>
+      </w:pPr>
+      <w:r>
+        <w:rPr>
+          <w:rFonts w:ascii="KoPub돋움체 Light" w:eastAsia="KoPub돋움체 Light" w:hAnsi="Times New Roman" w:cs="Times New Roman" w:hint="eastAsia"/>
+          <w:sz w:val="22"/>
         </w:rPr>
         <w:t>B. 목표 및 기준 설정</w:t>
       </w:r>
@@ -327,33 +307,34 @@
     <w:tbl>
       <w:tblPr>
         <w:tblStyle w:val="a3"/>
-        <w:tblW w:w="0" w:type="auto"/>
+        <w:tblW w:w="8365" w:type="dxa"/>
         <w:tblInd w:w="846" w:type="dxa"/>
         <w:tblLook w:val="04A0" w:firstRow="1" w:lastRow="0" w:firstColumn="1" w:lastColumn="0" w:noHBand="0" w:noVBand="1"/>
       </w:tblPr>
       <w:tblGrid>
-        <w:gridCol w:w="3662"/>
-        <w:gridCol w:w="4508"/>
+        <w:gridCol w:w="1887"/>
+        <w:gridCol w:w="6478"/>
       </w:tblGrid>
       <w:tr>
+        <w:trPr>
+          <w:trHeight w:val="360"/>
+        </w:trPr>
         <w:tc>
           <w:tcPr>
-            <w:tcW w:w="3662" w:type="dxa"/>
+            <w:tcW w:w="1887" w:type="dxa"/>
           </w:tcPr>
           <w:p>
             <w:pPr>
               <w:jc w:val="center"/>
               <w:rPr>
-                <w:rFonts w:ascii="KoPub돋움체 Light" w:eastAsia="KoPub돋움체 Light" w:hAnsi="Times New Roman" w:cs="Times New Roman" w:hint="eastAsia"/>
-                <w:sz w:val="24"/>
-                <w:szCs w:val="24"/>
+                <w:rFonts w:ascii="KoPub돋움체 Medium" w:eastAsia="KoPub돋움체 Medium" w:hAnsi="Times New Roman" w:cs="Times New Roman" w:hint="eastAsia"/>
+                <w:sz w:val="22"/>
               </w:rPr>
             </w:pPr>
             <w:r>
               <w:rPr>
-                <w:rFonts w:ascii="KoPub돋움체 Light" w:eastAsia="KoPub돋움체 Light" w:hAnsi="Times New Roman" w:cs="Times New Roman" w:hint="eastAsia"/>
-                <w:sz w:val="24"/>
-                <w:szCs w:val="24"/>
+                <w:rFonts w:ascii="KoPub돋움체 Medium" w:eastAsia="KoPub돋움체 Medium" w:hAnsi="Times New Roman" w:cs="Times New Roman" w:hint="eastAsia"/>
+                <w:sz w:val="22"/>
               </w:rPr>
               <w:t>목표</w:t>
             </w:r>
@@ -361,22 +342,20 @@
         </w:tc>
         <w:tc>
           <w:tcPr>
-            <w:tcW w:w="4508" w:type="dxa"/>
+            <w:tcW w:w="6478" w:type="dxa"/>
           </w:tcPr>
           <w:p>
             <w:pPr>
               <w:jc w:val="center"/>
               <w:rPr>
-                <w:rFonts w:ascii="KoPub돋움체 Light" w:eastAsia="KoPub돋움체 Light" w:hAnsi="Times New Roman" w:cs="Times New Roman" w:hint="eastAsia"/>
-                <w:sz w:val="24"/>
-                <w:szCs w:val="24"/>
+                <w:rFonts w:ascii="KoPub돋움체 Medium" w:eastAsia="KoPub돋움체 Medium" w:hAnsi="Times New Roman" w:cs="Times New Roman" w:hint="eastAsia"/>
+                <w:sz w:val="22"/>
               </w:rPr>
             </w:pPr>
             <w:r>
               <w:rPr>
-                <w:rFonts w:ascii="KoPub돋움체 Light" w:eastAsia="KoPub돋움체 Light" w:hAnsi="Times New Roman" w:cs="Times New Roman" w:hint="eastAsia"/>
-                <w:sz w:val="24"/>
-                <w:szCs w:val="24"/>
+                <w:rFonts w:ascii="KoPub돋움체 Medium" w:eastAsia="KoPub돋움체 Medium" w:hAnsi="Times New Roman" w:cs="Times New Roman" w:hint="eastAsia"/>
+                <w:sz w:val="22"/>
               </w:rPr>
               <w:t>기준</w:t>
             </w:r>
@@ -384,40 +363,48 @@
         </w:tc>
       </w:tr>
       <w:tr>
+        <w:trPr>
+          <w:trHeight w:val="704"/>
+        </w:trPr>
         <w:tc>
           <w:tcPr>
-            <w:tcW w:w="3662" w:type="dxa"/>
+            <w:tcW w:w="1887" w:type="dxa"/>
           </w:tcPr>
           <w:p>
             <w:pPr>
               <w:jc w:val="center"/>
               <w:rPr>
-                <w:rFonts w:ascii="KoPub돋움체 Light" w:eastAsia="KoPub돋움체 Light" w:hAnsi="Times New Roman" w:cs="Times New Roman" w:hint="eastAsia"/>
-                <w:sz w:val="24"/>
-                <w:szCs w:val="24"/>
+                <w:rFonts w:ascii="KoPub돋움체 Light" w:eastAsia="KoPub돋움체 Light" w:hAnsi="Times New Roman" w:cs="Times New Roman"/>
+                <w:sz w:val="22"/>
               </w:rPr>
             </w:pPr>
             <w:r>
               <w:rPr>
                 <w:rFonts w:ascii="KoPub돋움체 Light" w:eastAsia="KoPub돋움체 Light" w:hAnsi="Times New Roman" w:cs="Times New Roman" w:hint="eastAsia"/>
-                <w:sz w:val="24"/>
-                <w:szCs w:val="24"/>
+                <w:sz w:val="22"/>
               </w:rPr>
               <w:t>A</w:t>
             </w:r>
             <w:r>
               <w:rPr>
                 <w:rFonts w:ascii="KoPub돋움체 Light" w:eastAsia="KoPub돋움체 Light" w:hAnsi="Times New Roman" w:cs="Times New Roman"/>
-                <w:sz w:val="24"/>
-                <w:szCs w:val="24"/>
-              </w:rPr>
-              <w:t xml:space="preserve">dder </w:t>
+                <w:sz w:val="22"/>
+              </w:rPr>
+              <w:t>dder</w:t>
             </w:r>
+          </w:p>
+          <w:p>
+            <w:pPr>
+              <w:jc w:val="center"/>
+              <w:rPr>
+                <w:rFonts w:ascii="KoPub돋움체 Light" w:eastAsia="KoPub돋움체 Light" w:hAnsi="Times New Roman" w:cs="Times New Roman" w:hint="eastAsia"/>
+                <w:sz w:val="22"/>
+              </w:rPr>
+            </w:pPr>
             <w:r>
               <w:rPr>
                 <w:rFonts w:ascii="KoPub돋움체 Light" w:eastAsia="KoPub돋움체 Light" w:hAnsi="Times New Roman" w:cs="Times New Roman" w:hint="eastAsia"/>
-                <w:sz w:val="24"/>
-                <w:szCs w:val="24"/>
+                <w:sz w:val="22"/>
               </w:rPr>
               <w:t>정상 작동</w:t>
             </w:r>
@@ -425,22 +412,20 @@
         </w:tc>
         <w:tc>
           <w:tcPr>
-            <w:tcW w:w="4508" w:type="dxa"/>
+            <w:tcW w:w="6478" w:type="dxa"/>
           </w:tcPr>
           <w:p>
             <w:pPr>
               <w:jc w:val="center"/>
               <w:rPr>
                 <w:rFonts w:ascii="KoPub돋움체 Light" w:eastAsia="KoPub돋움체 Light" w:hAnsi="Times New Roman" w:cs="Times New Roman" w:hint="eastAsia"/>
-                <w:sz w:val="24"/>
-                <w:szCs w:val="24"/>
+                <w:sz w:val="22"/>
               </w:rPr>
             </w:pPr>
             <w:r>
               <w:rPr>
                 <w:rFonts w:ascii="KoPub돋움체 Light" w:eastAsia="KoPub돋움체 Light" w:hAnsi="Times New Roman" w:cs="Times New Roman"/>
-                <w:sz w:val="24"/>
-                <w:szCs w:val="24"/>
+                <w:sz w:val="22"/>
               </w:rPr>
               <w:t>Testbench 내 임의의 두 8bits operand 간의 가산이 정상적으로 작동하는지 검증한다. (e.g. 00000110 + 00001101 = 00010011)</w:t>
             </w:r>
@@ -448,40 +433,48 @@
         </w:tc>
       </w:tr>
       <w:tr>
+        <w:trPr>
+          <w:trHeight w:val="721"/>
+        </w:trPr>
         <w:tc>
           <w:tcPr>
-            <w:tcW w:w="3662" w:type="dxa"/>
+            <w:tcW w:w="1887" w:type="dxa"/>
           </w:tcPr>
           <w:p>
             <w:pPr>
               <w:jc w:val="center"/>
               <w:rPr>
-                <w:rFonts w:ascii="KoPub돋움체 Light" w:eastAsia="KoPub돋움체 Light" w:hAnsi="Times New Roman" w:cs="Times New Roman" w:hint="eastAsia"/>
-                <w:sz w:val="24"/>
-                <w:szCs w:val="24"/>
+                <w:rFonts w:ascii="KoPub돋움체 Light" w:eastAsia="KoPub돋움체 Light" w:hAnsi="Times New Roman" w:cs="Times New Roman"/>
+                <w:sz w:val="22"/>
               </w:rPr>
             </w:pPr>
             <w:r>
               <w:rPr>
                 <w:rFonts w:ascii="KoPub돋움체 Light" w:eastAsia="KoPub돋움체 Light" w:hAnsi="Times New Roman" w:cs="Times New Roman" w:hint="eastAsia"/>
-                <w:sz w:val="24"/>
-                <w:szCs w:val="24"/>
+                <w:sz w:val="22"/>
               </w:rPr>
               <w:t>S</w:t>
             </w:r>
             <w:r>
               <w:rPr>
                 <w:rFonts w:ascii="KoPub돋움체 Light" w:eastAsia="KoPub돋움체 Light" w:hAnsi="Times New Roman" w:cs="Times New Roman"/>
-                <w:sz w:val="24"/>
-                <w:szCs w:val="24"/>
-              </w:rPr>
-              <w:t xml:space="preserve">ubtractor </w:t>
+                <w:sz w:val="22"/>
+              </w:rPr>
+              <w:t>ubtractor</w:t>
             </w:r>
+          </w:p>
+          <w:p>
+            <w:pPr>
+              <w:jc w:val="center"/>
+              <w:rPr>
+                <w:rFonts w:ascii="KoPub돋움체 Light" w:eastAsia="KoPub돋움체 Light" w:hAnsi="Times New Roman" w:cs="Times New Roman" w:hint="eastAsia"/>
+                <w:sz w:val="22"/>
+              </w:rPr>
+            </w:pPr>
             <w:r>
               <w:rPr>
                 <w:rFonts w:ascii="KoPub돋움체 Light" w:eastAsia="KoPub돋움체 Light" w:hAnsi="Times New Roman" w:cs="Times New Roman" w:hint="eastAsia"/>
-                <w:sz w:val="24"/>
-                <w:szCs w:val="24"/>
+                <w:sz w:val="22"/>
               </w:rPr>
               <w:t>정상 작동</w:t>
             </w:r>
@@ -489,22 +482,20 @@
         </w:tc>
         <w:tc>
           <w:tcPr>
-            <w:tcW w:w="4508" w:type="dxa"/>
+            <w:tcW w:w="6478" w:type="dxa"/>
           </w:tcPr>
           <w:p>
             <w:pPr>
               <w:jc w:val="center"/>
               <w:rPr>
                 <w:rFonts w:ascii="KoPub돋움체 Light" w:eastAsia="KoPub돋움체 Light" w:hAnsi="Times New Roman" w:cs="Times New Roman" w:hint="eastAsia"/>
-                <w:sz w:val="24"/>
-                <w:szCs w:val="24"/>
+                <w:sz w:val="22"/>
               </w:rPr>
             </w:pPr>
             <w:r>
               <w:rPr>
                 <w:rFonts w:ascii="KoPub돋움체 Light" w:eastAsia="KoPub돋움체 Light" w:hAnsi="Times New Roman" w:cs="Times New Roman"/>
-                <w:sz w:val="24"/>
-                <w:szCs w:val="24"/>
+                <w:sz w:val="22"/>
               </w:rPr>
               <w:t>Testbench 내 임의의 두 8bits operand 간의 감산이 정상적으로 작동하는지 검증한다. (e.g. 00000110 - 11110011 = 00010011)</w:t>
             </w:r>
@@ -512,40 +503,48 @@
         </w:tc>
       </w:tr>
       <w:tr>
+        <w:trPr>
+          <w:trHeight w:val="704"/>
+        </w:trPr>
         <w:tc>
           <w:tcPr>
-            <w:tcW w:w="3662" w:type="dxa"/>
+            <w:tcW w:w="1887" w:type="dxa"/>
           </w:tcPr>
           <w:p>
             <w:pPr>
               <w:jc w:val="center"/>
               <w:rPr>
-                <w:rFonts w:ascii="KoPub돋움체 Light" w:eastAsia="KoPub돋움체 Light" w:hAnsi="Times New Roman" w:cs="Times New Roman" w:hint="eastAsia"/>
-                <w:sz w:val="24"/>
-                <w:szCs w:val="24"/>
+                <w:rFonts w:ascii="KoPub돋움체 Light" w:eastAsia="KoPub돋움체 Light" w:hAnsi="Times New Roman" w:cs="Times New Roman"/>
+                <w:sz w:val="22"/>
               </w:rPr>
             </w:pPr>
             <w:r>
               <w:rPr>
                 <w:rFonts w:ascii="KoPub돋움체 Light" w:eastAsia="KoPub돋움체 Light" w:hAnsi="Times New Roman" w:cs="Times New Roman" w:hint="eastAsia"/>
-                <w:sz w:val="24"/>
-                <w:szCs w:val="24"/>
+                <w:sz w:val="22"/>
               </w:rPr>
               <w:t>M</w:t>
             </w:r>
             <w:r>
               <w:rPr>
                 <w:rFonts w:ascii="KoPub돋움체 Light" w:eastAsia="KoPub돋움체 Light" w:hAnsi="Times New Roman" w:cs="Times New Roman"/>
-                <w:sz w:val="24"/>
-                <w:szCs w:val="24"/>
-              </w:rPr>
-              <w:t xml:space="preserve">ultiplier </w:t>
+                <w:sz w:val="22"/>
+              </w:rPr>
+              <w:t>ultiplier</w:t>
             </w:r>
+          </w:p>
+          <w:p>
+            <w:pPr>
+              <w:jc w:val="center"/>
+              <w:rPr>
+                <w:rFonts w:ascii="KoPub돋움체 Light" w:eastAsia="KoPub돋움체 Light" w:hAnsi="Times New Roman" w:cs="Times New Roman" w:hint="eastAsia"/>
+                <w:sz w:val="22"/>
+              </w:rPr>
+            </w:pPr>
             <w:r>
               <w:rPr>
                 <w:rFonts w:ascii="KoPub돋움체 Light" w:eastAsia="KoPub돋움체 Light" w:hAnsi="Times New Roman" w:cs="Times New Roman" w:hint="eastAsia"/>
-                <w:sz w:val="24"/>
-                <w:szCs w:val="24"/>
+                <w:sz w:val="22"/>
               </w:rPr>
               <w:t>정상 작동</w:t>
             </w:r>
@@ -553,7 +552,7 @@
         </w:tc>
         <w:tc>
           <w:tcPr>
-            <w:tcW w:w="4508" w:type="dxa"/>
+            <w:tcW w:w="6478" w:type="dxa"/>
           </w:tcPr>
           <w:p>
             <w:pPr>
@@ -563,15 +562,13 @@
               <w:jc w:val="center"/>
               <w:rPr>
                 <w:rFonts w:ascii="KoPub돋움체 Light" w:eastAsia="KoPub돋움체 Light" w:hAnsi="Times New Roman" w:cs="Times New Roman" w:hint="eastAsia"/>
-                <w:sz w:val="24"/>
-                <w:szCs w:val="24"/>
+                <w:sz w:val="22"/>
               </w:rPr>
             </w:pPr>
             <w:r>
               <w:rPr>
                 <w:rFonts w:ascii="KoPub돋움체 Light" w:eastAsia="KoPub돋움체 Light" w:hAnsi="Times New Roman" w:cs="Times New Roman"/>
-                <w:sz w:val="24"/>
-                <w:szCs w:val="24"/>
+                <w:sz w:val="22"/>
               </w:rPr>
               <w:t>Testbench 내 임의의 두 8bits operand 간의 감산이 정상적으로 작동하는지 검증한다. (e.g. 00001111 * 00001010 = 10010110)</w:t>
             </w:r>
@@ -579,40 +576,39 @@
         </w:tc>
       </w:tr>
       <w:tr>
+        <w:trPr>
+          <w:trHeight w:val="1803"/>
+        </w:trPr>
         <w:tc>
           <w:tcPr>
-            <w:tcW w:w="3662" w:type="dxa"/>
+            <w:tcW w:w="1887" w:type="dxa"/>
           </w:tcPr>
           <w:p>
             <w:pPr>
               <w:jc w:val="center"/>
               <w:rPr>
                 <w:rFonts w:ascii="KoPub돋움체 Light" w:eastAsia="KoPub돋움체 Light" w:hAnsi="Times New Roman" w:cs="Times New Roman" w:hint="eastAsia"/>
-                <w:sz w:val="24"/>
-                <w:szCs w:val="24"/>
+                <w:sz w:val="22"/>
               </w:rPr>
             </w:pPr>
             <w:r>
               <w:rPr>
                 <w:rFonts w:ascii="KoPub돋움체 Light" w:eastAsia="KoPub돋움체 Light" w:hAnsi="Times New Roman" w:cs="Times New Roman" w:hint="eastAsia"/>
-                <w:sz w:val="24"/>
-                <w:szCs w:val="24"/>
+                <w:sz w:val="22"/>
               </w:rPr>
               <w:t xml:space="preserve">전체적인 </w:t>
             </w:r>
             <w:r>
               <w:rPr>
                 <w:rFonts w:ascii="KoPub돋움체 Light" w:eastAsia="KoPub돋움체 Light" w:hAnsi="Times New Roman" w:cs="Times New Roman"/>
-                <w:sz w:val="24"/>
-                <w:szCs w:val="24"/>
+                <w:sz w:val="22"/>
               </w:rPr>
               <w:t xml:space="preserve">state </w:t>
             </w:r>
             <w:r>
               <w:rPr>
                 <w:rFonts w:ascii="KoPub돋움체 Light" w:eastAsia="KoPub돋움체 Light" w:hAnsi="Times New Roman" w:cs="Times New Roman" w:hint="eastAsia"/>
-                <w:sz w:val="24"/>
-                <w:szCs w:val="24"/>
+                <w:sz w:val="22"/>
               </w:rPr>
               <w:t>정상 작동</w:t>
             </w:r>
@@ -620,22 +616,20 @@
         </w:tc>
         <w:tc>
           <w:tcPr>
-            <w:tcW w:w="4508" w:type="dxa"/>
+            <w:tcW w:w="6478" w:type="dxa"/>
           </w:tcPr>
           <w:p>
             <w:pPr>
               <w:jc w:val="center"/>
               <w:rPr>
                 <w:rFonts w:ascii="KoPub돋움체 Light" w:eastAsia="KoPub돋움체 Light" w:hAnsi="Times New Roman" w:cs="Times New Roman" w:hint="eastAsia"/>
-                <w:sz w:val="24"/>
-                <w:szCs w:val="24"/>
+                <w:sz w:val="22"/>
               </w:rPr>
             </w:pPr>
             <w:r>
               <w:rPr>
                 <w:rFonts w:ascii="KoPub돋움체 Light" w:eastAsia="KoPub돋움체 Light" w:hAnsi="Times New Roman" w:cs="Times New Roman"/>
-                <w:sz w:val="24"/>
-                <w:szCs w:val="24"/>
+                <w:sz w:val="22"/>
               </w:rPr>
               <w:t>Testbench 내 임의의 두 8bits operand 가산, 감산, 곱셈이 정상적으로 작동하는지 검증한다. 더불어 여러 signal(SYS_CLK, SYS_RESET_B, OP_CODE 등)에 logic이 정상적으로 대응하는지 관찰한다. 또한 DATA_A, DATA_B에 대한 DATA_C 가 정상적으로 출력되는지 관찰한다.</w:t>
             </w:r>
@@ -648,8 +642,7 @@
         <w:ind w:firstLine="800"/>
         <w:rPr>
           <w:rFonts w:ascii="KoPub돋움체 Light" w:eastAsia="KoPub돋움체 Light" w:hAnsi="Times New Roman" w:cs="Times New Roman" w:hint="eastAsia"/>
-          <w:sz w:val="24"/>
-          <w:szCs w:val="24"/>
+          <w:sz w:val="22"/>
         </w:rPr>
       </w:pPr>
     </w:p>
@@ -658,17 +651,14 @@
         <w:ind w:firstLine="800"/>
         <w:rPr>
           <w:rFonts w:ascii="KoPub돋움체 Light" w:eastAsia="KoPub돋움체 Light" w:hAnsi="Times New Roman" w:cs="Times New Roman"/>
-          <w:sz w:val="24"/>
-          <w:szCs w:val="24"/>
-        </w:rPr>
-      </w:pPr>
-      <w:r>
-        <w:rPr>
-          <w:rFonts w:ascii="KoPub돋움체 Light" w:eastAsia="KoPub돋움체 Light" w:hAnsi="Times New Roman" w:cs="Times New Roman" w:hint="eastAsia"/>
-          <w:sz w:val="24"/>
-          <w:szCs w:val="24"/>
-        </w:rPr>
-        <w:lastRenderedPageBreak/>
+          <w:sz w:val="22"/>
+        </w:rPr>
+      </w:pPr>
+      <w:r>
+        <w:rPr>
+          <w:rFonts w:ascii="KoPub돋움체 Light" w:eastAsia="KoPub돋움체 Light" w:hAnsi="Times New Roman" w:cs="Times New Roman" w:hint="eastAsia"/>
+          <w:sz w:val="22"/>
+        </w:rPr>
         <w:t>C. 팀원간 역할</w:t>
       </w:r>
     </w:p>
@@ -693,15 +683,13 @@
               <w:jc w:val="center"/>
               <w:rPr>
                 <w:rFonts w:ascii="KoPub돋움체 Medium" w:eastAsia="KoPub돋움체 Medium" w:hAnsi="Times New Roman" w:cs="Times New Roman" w:hint="eastAsia"/>
-                <w:sz w:val="24"/>
-                <w:szCs w:val="24"/>
+                <w:sz w:val="22"/>
               </w:rPr>
             </w:pPr>
             <w:r>
               <w:rPr>
                 <w:rFonts w:ascii="KoPub돋움체 Medium" w:eastAsia="KoPub돋움체 Medium" w:hAnsi="Times New Roman" w:cs="Times New Roman" w:hint="eastAsia"/>
-                <w:sz w:val="24"/>
-                <w:szCs w:val="24"/>
+                <w:sz w:val="22"/>
               </w:rPr>
               <w:t>이름(학번)</w:t>
             </w:r>
@@ -716,15 +704,13 @@
               <w:jc w:val="center"/>
               <w:rPr>
                 <w:rFonts w:ascii="KoPub돋움체 Medium" w:eastAsia="KoPub돋움체 Medium" w:hAnsi="Times New Roman" w:cs="Times New Roman" w:hint="eastAsia"/>
-                <w:sz w:val="24"/>
-                <w:szCs w:val="24"/>
+                <w:sz w:val="22"/>
               </w:rPr>
             </w:pPr>
             <w:r>
               <w:rPr>
                 <w:rFonts w:ascii="KoPub돋움체 Medium" w:eastAsia="KoPub돋움체 Medium" w:hAnsi="Times New Roman" w:cs="Times New Roman" w:hint="eastAsia"/>
-                <w:sz w:val="24"/>
-                <w:szCs w:val="24"/>
+                <w:sz w:val="22"/>
               </w:rPr>
               <w:t>역할</w:t>
             </w:r>
@@ -741,23 +727,20 @@
               <w:jc w:val="center"/>
               <w:rPr>
                 <w:rFonts w:ascii="KoPub돋움체 Light" w:eastAsia="KoPub돋움체 Light" w:hAnsi="Times New Roman" w:cs="Times New Roman" w:hint="eastAsia"/>
-                <w:sz w:val="24"/>
-                <w:szCs w:val="24"/>
+                <w:sz w:val="22"/>
               </w:rPr>
             </w:pPr>
             <w:r>
               <w:rPr>
                 <w:rFonts w:ascii="KoPub돋움체 Light" w:eastAsia="KoPub돋움체 Light" w:hAnsi="Times New Roman" w:cs="Times New Roman" w:hint="eastAsia"/>
-                <w:sz w:val="24"/>
-                <w:szCs w:val="24"/>
+                <w:sz w:val="22"/>
               </w:rPr>
               <w:t>한현영(</w:t>
             </w:r>
             <w:r>
               <w:rPr>
                 <w:rFonts w:ascii="KoPub돋움체 Light" w:eastAsia="KoPub돋움체 Light" w:hAnsi="Times New Roman" w:cs="Times New Roman"/>
-                <w:sz w:val="24"/>
-                <w:szCs w:val="24"/>
+                <w:sz w:val="22"/>
               </w:rPr>
               <w:t>201911189)</w:t>
             </w:r>
@@ -772,23 +755,20 @@
               <w:jc w:val="center"/>
               <w:rPr>
                 <w:rFonts w:ascii="KoPub돋움체 Light" w:eastAsia="KoPub돋움체 Light" w:hAnsi="Times New Roman" w:cs="Times New Roman" w:hint="eastAsia"/>
-                <w:sz w:val="24"/>
-                <w:szCs w:val="24"/>
+                <w:sz w:val="22"/>
               </w:rPr>
             </w:pPr>
             <w:r>
               <w:rPr>
                 <w:rFonts w:ascii="KoPub돋움체 Light" w:eastAsia="KoPub돋움체 Light" w:hAnsi="Times New Roman" w:cs="Times New Roman"/>
-                <w:sz w:val="24"/>
-                <w:szCs w:val="24"/>
+                <w:sz w:val="22"/>
               </w:rPr>
               <w:t>SM diagram design</w:t>
             </w:r>
             <w:r>
               <w:rPr>
                 <w:rFonts w:ascii="KoPub돋움체 Light" w:eastAsia="KoPub돋움체 Light" w:hAnsi="Times New Roman" w:cs="Times New Roman"/>
-                <w:sz w:val="24"/>
-                <w:szCs w:val="24"/>
+                <w:sz w:val="22"/>
               </w:rPr>
               <w:t xml:space="preserve"> / </w:t>
             </w:r>
@@ -796,16 +776,14 @@
             <w:r>
               <w:rPr>
                 <w:rFonts w:ascii="KoPub돋움체 Light" w:eastAsia="KoPub돋움체 Light" w:hAnsi="Times New Roman" w:cs="Times New Roman" w:hint="eastAsia"/>
-                <w:sz w:val="24"/>
-                <w:szCs w:val="24"/>
+                <w:sz w:val="22"/>
               </w:rPr>
               <w:t>A</w:t>
             </w:r>
             <w:r>
               <w:rPr>
                 <w:rFonts w:ascii="KoPub돋움체 Light" w:eastAsia="KoPub돋움체 Light" w:hAnsi="Times New Roman" w:cs="Times New Roman"/>
-                <w:sz w:val="24"/>
-                <w:szCs w:val="24"/>
+                <w:sz w:val="22"/>
               </w:rPr>
               <w:t>dder(</w:t>
             </w:r>
@@ -813,8 +791,7 @@
             <w:r>
               <w:rPr>
                 <w:rFonts w:ascii="KoPub돋움체 Light" w:eastAsia="KoPub돋움체 Light" w:hAnsi="Times New Roman" w:cs="Times New Roman"/>
-                <w:sz w:val="24"/>
-                <w:szCs w:val="24"/>
+                <w:sz w:val="22"/>
               </w:rPr>
               <w:t>Subtractor), Top calculator, Testbench implementation / code version management(Git)</w:t>
             </w:r>
@@ -831,23 +808,20 @@
               <w:jc w:val="center"/>
               <w:rPr>
                 <w:rFonts w:ascii="KoPub돋움체 Light" w:eastAsia="KoPub돋움체 Light" w:hAnsi="Times New Roman" w:cs="Times New Roman" w:hint="eastAsia"/>
-                <w:sz w:val="24"/>
-                <w:szCs w:val="24"/>
+                <w:sz w:val="22"/>
               </w:rPr>
             </w:pPr>
             <w:r>
               <w:rPr>
                 <w:rFonts w:ascii="KoPub돋움체 Light" w:eastAsia="KoPub돋움체 Light" w:hAnsi="Times New Roman" w:cs="Times New Roman" w:hint="eastAsia"/>
-                <w:sz w:val="24"/>
-                <w:szCs w:val="24"/>
+                <w:sz w:val="22"/>
               </w:rPr>
               <w:t>이승우(</w:t>
             </w:r>
             <w:r>
               <w:rPr>
                 <w:rFonts w:ascii="KoPub돋움체 Light" w:eastAsia="KoPub돋움체 Light" w:hAnsi="Times New Roman" w:cs="Times New Roman"/>
-                <w:sz w:val="24"/>
-                <w:szCs w:val="24"/>
+                <w:sz w:val="22"/>
               </w:rPr>
               <w:t>201911127)</w:t>
             </w:r>
@@ -862,10 +836,27 @@
               <w:jc w:val="center"/>
               <w:rPr>
                 <w:rFonts w:ascii="KoPub돋움체 Light" w:eastAsia="KoPub돋움체 Light" w:hAnsi="Times New Roman" w:cs="Times New Roman" w:hint="eastAsia"/>
-                <w:sz w:val="24"/>
-                <w:szCs w:val="24"/>
+                <w:sz w:val="22"/>
               </w:rPr>
             </w:pPr>
+            <w:proofErr w:type="spellStart"/>
+            <w:r>
+              <w:rPr>
+                <w:rFonts w:ascii="KoPub돋움체 Light" w:eastAsia="KoPub돋움체 Light" w:hAnsi="Times New Roman" w:cs="Times New Roman" w:hint="eastAsia"/>
+                <w:color w:val="FF0000"/>
+                <w:sz w:val="22"/>
+              </w:rPr>
+              <w:t>채우시</w:t>
+            </w:r>
+            <w:r>
+              <w:rPr>
+                <w:rFonts w:ascii="KoPub돋움체 Light" w:eastAsia="KoPub돋움체 Light" w:hAnsi="Times New Roman" w:cs="Times New Roman" w:hint="eastAsia"/>
+                <w:color w:val="FF0000"/>
+                <w:sz w:val="22"/>
+              </w:rPr>
+              <w:t>오</w:t>
+            </w:r>
+            <w:proofErr w:type="spellEnd"/>
           </w:p>
         </w:tc>
       </w:tr>
@@ -874,25 +865,23 @@
       <w:pPr>
         <w:rPr>
           <w:rFonts w:ascii="KoPub돋움체 Light" w:eastAsia="KoPub돋움체 Light" w:hAnsi="Times New Roman" w:cs="Times New Roman" w:hint="eastAsia"/>
-          <w:sz w:val="24"/>
-          <w:szCs w:val="24"/>
-        </w:rPr>
-      </w:pPr>
-    </w:p>
-    <w:p>
-      <w:pPr>
-        <w:rPr>
-          <w:rFonts w:ascii="KoPub돋움체 Light" w:eastAsia="KoPub돋움체 Light" w:hAnsi="Times New Roman" w:cs="Times New Roman" w:hint="eastAsia"/>
-          <w:sz w:val="24"/>
-          <w:szCs w:val="24"/>
-        </w:rPr>
-      </w:pPr>
-      <w:r>
-        <w:rPr>
-          <w:rFonts w:ascii="KoPub돋움체 Light" w:eastAsia="KoPub돋움체 Light" w:hAnsi="Times New Roman" w:cs="Times New Roman" w:hint="eastAsia"/>
-          <w:sz w:val="24"/>
-          <w:szCs w:val="24"/>
-        </w:rPr>
+          <w:sz w:val="22"/>
+        </w:rPr>
+      </w:pPr>
+    </w:p>
+    <w:p>
+      <w:pPr>
+        <w:rPr>
+          <w:rFonts w:ascii="KoPub돋움체 Light" w:eastAsia="KoPub돋움체 Light" w:hAnsi="Times New Roman" w:cs="Times New Roman" w:hint="eastAsia"/>
+          <w:sz w:val="22"/>
+        </w:rPr>
+      </w:pPr>
+      <w:r>
+        <w:rPr>
+          <w:rFonts w:ascii="KoPub돋움체 Light" w:eastAsia="KoPub돋움체 Light" w:hAnsi="Times New Roman" w:cs="Times New Roman" w:hint="eastAsia"/>
+          <w:sz w:val="22"/>
+        </w:rPr>
+        <w:lastRenderedPageBreak/>
         <w:t>II. 합성 및 분석</w:t>
       </w:r>
     </w:p>
@@ -901,17 +890,25 @@
         <w:ind w:firstLine="800"/>
         <w:rPr>
           <w:rFonts w:ascii="KoPub돋움체 Light" w:eastAsia="KoPub돋움체 Light" w:hAnsi="Times New Roman" w:cs="Times New Roman" w:hint="eastAsia"/>
-          <w:sz w:val="24"/>
-          <w:szCs w:val="24"/>
-        </w:rPr>
-      </w:pPr>
-      <w:r>
-        <w:rPr>
-          <w:rFonts w:ascii="KoPub돋움체 Light" w:eastAsia="KoPub돋움체 Light" w:hAnsi="Times New Roman" w:cs="Times New Roman" w:hint="eastAsia"/>
-          <w:sz w:val="24"/>
-          <w:szCs w:val="24"/>
-        </w:rPr>
-        <w:t>A. State Diagram</w:t>
+          <w:color w:val="FF0000"/>
+          <w:sz w:val="22"/>
+        </w:rPr>
+      </w:pPr>
+      <w:r>
+        <w:rPr>
+          <w:rFonts w:ascii="KoPub돋움체 Light" w:eastAsia="KoPub돋움체 Light" w:hAnsi="Times New Roman" w:cs="Times New Roman" w:hint="eastAsia"/>
+          <w:color w:val="FF0000"/>
+          <w:sz w:val="22"/>
+        </w:rPr>
+        <w:t>A. St</w:t>
+      </w:r>
+      <w:r>
+        <w:rPr>
+          <w:rFonts w:ascii="KoPub돋움체 Light" w:eastAsia="KoPub돋움체 Light" w:hAnsi="Times New Roman" w:cs="Times New Roman" w:hint="eastAsia"/>
+          <w:color w:val="FF0000"/>
+          <w:sz w:val="22"/>
+        </w:rPr>
+        <w:t>ate Diagram</w:t>
       </w:r>
     </w:p>
     <w:p>
@@ -919,15 +916,15 @@
         <w:ind w:firstLine="800"/>
         <w:rPr>
           <w:rFonts w:ascii="KoPub돋움체 Light" w:eastAsia="KoPub돋움체 Light" w:hAnsi="Times New Roman" w:cs="Times New Roman" w:hint="eastAsia"/>
-          <w:sz w:val="24"/>
-          <w:szCs w:val="24"/>
-        </w:rPr>
-      </w:pPr>
-      <w:r>
-        <w:rPr>
-          <w:rFonts w:ascii="KoPub돋움체 Light" w:eastAsia="KoPub돋움체 Light" w:hAnsi="Times New Roman" w:cs="Times New Roman" w:hint="eastAsia"/>
-          <w:sz w:val="24"/>
-          <w:szCs w:val="24"/>
+          <w:color w:val="FF0000"/>
+          <w:sz w:val="22"/>
+        </w:rPr>
+      </w:pPr>
+      <w:r>
+        <w:rPr>
+          <w:rFonts w:ascii="KoPub돋움체 Light" w:eastAsia="KoPub돋움체 Light" w:hAnsi="Times New Roman" w:cs="Times New Roman" w:hint="eastAsia"/>
+          <w:color w:val="FF0000"/>
+          <w:sz w:val="22"/>
         </w:rPr>
         <w:t>B. 시뮬레이션을 통한 모듈 검증</w:t>
       </w:r>
@@ -936,24 +933,21 @@
       <w:pPr>
         <w:rPr>
           <w:rFonts w:ascii="KoPub돋움체 Light" w:eastAsia="KoPub돋움체 Light" w:hAnsi="Times New Roman" w:cs="Times New Roman" w:hint="eastAsia"/>
-          <w:sz w:val="24"/>
-          <w:szCs w:val="24"/>
-        </w:rPr>
-      </w:pPr>
-    </w:p>
-    <w:p>
-      <w:pPr>
-        <w:rPr>
-          <w:rFonts w:ascii="KoPub돋움체 Light" w:eastAsia="KoPub돋움체 Light" w:hAnsi="Times New Roman" w:cs="Times New Roman" w:hint="eastAsia"/>
-          <w:sz w:val="24"/>
-          <w:szCs w:val="24"/>
-        </w:rPr>
-      </w:pPr>
-      <w:r>
-        <w:rPr>
-          <w:rFonts w:ascii="KoPub돋움체 Light" w:eastAsia="KoPub돋움체 Light" w:hAnsi="Times New Roman" w:cs="Times New Roman" w:hint="eastAsia"/>
-          <w:sz w:val="24"/>
-          <w:szCs w:val="24"/>
+          <w:sz w:val="22"/>
+        </w:rPr>
+      </w:pPr>
+    </w:p>
+    <w:p>
+      <w:pPr>
+        <w:rPr>
+          <w:rFonts w:ascii="KoPub돋움체 Light" w:eastAsia="KoPub돋움체 Light" w:hAnsi="Times New Roman" w:cs="Times New Roman" w:hint="eastAsia"/>
+          <w:sz w:val="22"/>
+        </w:rPr>
+      </w:pPr>
+      <w:r>
+        <w:rPr>
+          <w:rFonts w:ascii="KoPub돋움체 Light" w:eastAsia="KoPub돋움체 Light" w:hAnsi="Times New Roman" w:cs="Times New Roman" w:hint="eastAsia"/>
+          <w:sz w:val="22"/>
         </w:rPr>
         <w:t>III. 결과 및 논의</w:t>
       </w:r>
@@ -962,34 +956,216 @@
       <w:pPr>
         <w:ind w:firstLine="800"/>
         <w:rPr>
-          <w:rFonts w:ascii="KoPub돋움체 Light" w:eastAsia="KoPub돋움체 Light" w:hAnsi="Times New Roman" w:cs="Times New Roman" w:hint="eastAsia"/>
-          <w:sz w:val="24"/>
-          <w:szCs w:val="24"/>
-        </w:rPr>
-      </w:pPr>
-      <w:r>
-        <w:rPr>
-          <w:rFonts w:ascii="KoPub돋움체 Light" w:eastAsia="KoPub돋움체 Light" w:hAnsi="Times New Roman" w:cs="Times New Roman" w:hint="eastAsia"/>
-          <w:sz w:val="24"/>
-          <w:szCs w:val="24"/>
+          <w:rFonts w:ascii="KoPub돋움체 Light" w:eastAsia="KoPub돋움체 Light" w:hAnsi="Times New Roman" w:cs="Times New Roman"/>
+          <w:sz w:val="22"/>
+        </w:rPr>
+      </w:pPr>
+      <w:r>
+        <w:rPr>
+          <w:rFonts w:ascii="KoPub돋움체 Light" w:eastAsia="KoPub돋움체 Light" w:hAnsi="Times New Roman" w:cs="Times New Roman" w:hint="eastAsia"/>
+          <w:sz w:val="22"/>
         </w:rPr>
         <w:t>A. 결과 도출</w:t>
       </w:r>
     </w:p>
     <w:p>
       <w:pPr>
+        <w:ind w:left="800"/>
+        <w:rPr>
+          <w:rFonts w:ascii="KoPub돋움체 Light" w:eastAsia="KoPub돋움체 Light" w:hAnsi="Times New Roman" w:cs="Times New Roman"/>
+          <w:sz w:val="22"/>
+        </w:rPr>
+      </w:pPr>
+      <w:r>
+        <w:rPr>
+          <w:rFonts w:ascii="KoPub돋움체 Light" w:eastAsia="KoPub돋움체 Light" w:hAnsi="Times New Roman" w:cs="Times New Roman" w:hint="eastAsia"/>
+          <w:sz w:val="22"/>
+        </w:rPr>
+        <w:t>아래 결과처럼,</w:t>
+      </w:r>
+      <w:r>
+        <w:rPr>
+          <w:rFonts w:ascii="KoPub돋움체 Light" w:eastAsia="KoPub돋움체 Light" w:hAnsi="Times New Roman" w:cs="Times New Roman"/>
+          <w:sz w:val="22"/>
+        </w:rPr>
+        <w:t xml:space="preserve"> </w:t>
+      </w:r>
+      <w:r>
+        <w:rPr>
+          <w:rFonts w:ascii="KoPub돋움체 Light" w:eastAsia="KoPub돋움체 Light" w:hAnsi="Times New Roman" w:cs="Times New Roman" w:hint="eastAsia"/>
+          <w:sz w:val="22"/>
+        </w:rPr>
+        <w:t xml:space="preserve">설계한 </w:t>
+      </w:r>
+      <w:r>
+        <w:rPr>
+          <w:rFonts w:ascii="KoPub돋움체 Light" w:eastAsia="KoPub돋움체 Light" w:hAnsi="Times New Roman" w:cs="Times New Roman"/>
+          <w:sz w:val="22"/>
+        </w:rPr>
+        <w:t xml:space="preserve">Adder, Subtractor, Multiplier </w:t>
+      </w:r>
+      <w:r>
+        <w:rPr>
+          <w:rFonts w:ascii="KoPub돋움체 Light" w:eastAsia="KoPub돋움체 Light" w:hAnsi="Times New Roman" w:cs="Times New Roman" w:hint="eastAsia"/>
+          <w:sz w:val="22"/>
+        </w:rPr>
+        <w:t xml:space="preserve">모두 </w:t>
+      </w:r>
+      <w:r>
+        <w:rPr>
+          <w:rFonts w:ascii="KoPub돋움체 Light" w:eastAsia="KoPub돋움체 Light" w:hAnsi="Times New Roman" w:cs="Times New Roman"/>
+          <w:sz w:val="22"/>
+        </w:rPr>
+        <w:t>input</w:t>
+      </w:r>
+      <w:r>
+        <w:rPr>
+          <w:rFonts w:ascii="KoPub돋움체 Light" w:eastAsia="KoPub돋움체 Light" w:hAnsi="Times New Roman" w:cs="Times New Roman" w:hint="eastAsia"/>
+          <w:sz w:val="22"/>
+        </w:rPr>
+        <w:t>에 따라 정상적으로 작동함을</w:t>
+      </w:r>
+      <w:r>
+        <w:rPr>
+          <w:rFonts w:ascii="KoPub돋움체 Light" w:eastAsia="KoPub돋움체 Light" w:hAnsi="Times New Roman" w:cs="Times New Roman"/>
+          <w:sz w:val="22"/>
+        </w:rPr>
+        <w:t xml:space="preserve"> </w:t>
+      </w:r>
+      <w:r>
+        <w:rPr>
+          <w:rFonts w:ascii="KoPub돋움체 Light" w:eastAsia="KoPub돋움체 Light" w:hAnsi="Times New Roman" w:cs="Times New Roman" w:hint="eastAsia"/>
+          <w:sz w:val="22"/>
+        </w:rPr>
+        <w:t>알 수 있다.</w:t>
+      </w:r>
+      <w:r>
+        <w:rPr>
+          <w:rFonts w:ascii="KoPub돋움체 Light" w:eastAsia="KoPub돋움체 Light" w:hAnsi="Times New Roman" w:cs="Times New Roman"/>
+          <w:sz w:val="22"/>
+        </w:rPr>
+        <w:t xml:space="preserve"> </w:t>
+      </w:r>
+      <w:r>
+        <w:rPr>
+          <w:rFonts w:ascii="KoPub돋움체 Light" w:eastAsia="KoPub돋움체 Light" w:hAnsi="Times New Roman" w:cs="Times New Roman" w:hint="eastAsia"/>
+          <w:sz w:val="22"/>
+        </w:rPr>
+        <w:t xml:space="preserve">연산 </w:t>
+      </w:r>
+      <w:proofErr w:type="gramStart"/>
+      <w:r>
+        <w:rPr>
+          <w:rFonts w:ascii="KoPub돋움체 Light" w:eastAsia="KoPub돋움체 Light" w:hAnsi="Times New Roman" w:cs="Times New Roman" w:hint="eastAsia"/>
+          <w:sz w:val="22"/>
+        </w:rPr>
+        <w:t>결과 뿐</w:t>
+      </w:r>
+      <w:proofErr w:type="gramEnd"/>
+      <w:r>
+        <w:rPr>
+          <w:rFonts w:ascii="KoPub돋움체 Light" w:eastAsia="KoPub돋움체 Light" w:hAnsi="Times New Roman" w:cs="Times New Roman" w:hint="eastAsia"/>
+          <w:sz w:val="22"/>
+        </w:rPr>
+        <w:t xml:space="preserve"> 아니라</w:t>
+      </w:r>
+      <w:r>
+        <w:rPr>
+          <w:rFonts w:ascii="KoPub돋움체 Light" w:eastAsia="KoPub돋움체 Light" w:hAnsi="Times New Roman" w:cs="Times New Roman"/>
+          <w:sz w:val="22"/>
+        </w:rPr>
+        <w:t xml:space="preserve">, </w:t>
+      </w:r>
+      <w:r>
+        <w:rPr>
+          <w:rFonts w:ascii="KoPub돋움체 Light" w:eastAsia="KoPub돋움체 Light" w:hAnsi="Times New Roman" w:cs="Times New Roman" w:hint="eastAsia"/>
+          <w:sz w:val="22"/>
+        </w:rPr>
+        <w:t xml:space="preserve">외부적인 </w:t>
+      </w:r>
+      <w:r>
+        <w:rPr>
+          <w:rFonts w:ascii="KoPub돋움체 Light" w:eastAsia="KoPub돋움체 Light" w:hAnsi="Times New Roman" w:cs="Times New Roman"/>
+          <w:sz w:val="22"/>
+        </w:rPr>
+        <w:t>signal</w:t>
+      </w:r>
+      <w:r>
+        <w:rPr>
+          <w:rFonts w:ascii="KoPub돋움체 Light" w:eastAsia="KoPub돋움체 Light" w:hAnsi="Times New Roman" w:cs="Times New Roman" w:hint="eastAsia"/>
+          <w:sz w:val="22"/>
+        </w:rPr>
+        <w:t xml:space="preserve">의 </w:t>
+      </w:r>
+      <w:r>
+        <w:rPr>
+          <w:rFonts w:ascii="KoPub돋움체 Light" w:eastAsia="KoPub돋움체 Light" w:hAnsi="Times New Roman" w:cs="Times New Roman"/>
+          <w:sz w:val="22"/>
+        </w:rPr>
+        <w:t xml:space="preserve">I/O </w:t>
+      </w:r>
+      <w:r>
+        <w:rPr>
+          <w:rFonts w:ascii="KoPub돋움체 Light" w:eastAsia="KoPub돋움체 Light" w:hAnsi="Times New Roman" w:cs="Times New Roman" w:hint="eastAsia"/>
+          <w:sz w:val="22"/>
+        </w:rPr>
+        <w:t>처리도 정상적으로 함을 볼 수 있다.</w:t>
+      </w:r>
+    </w:p>
+    <w:p>
+      <w:pPr>
+        <w:ind w:left="800"/>
+        <w:rPr>
+          <w:rFonts w:ascii="KoPub돋움체 Light" w:eastAsia="KoPub돋움체 Light" w:hAnsi="Times New Roman" w:cs="Times New Roman" w:hint="eastAsia"/>
+          <w:color w:val="FF0000"/>
+          <w:sz w:val="22"/>
+        </w:rPr>
+      </w:pPr>
+      <w:r>
+        <w:rPr>
+          <w:rFonts w:ascii="KoPub돋움체 Light" w:eastAsia="KoPub돋움체 Light" w:hAnsi="Times New Roman" w:cs="Times New Roman" w:hint="eastAsia"/>
+          <w:color w:val="FF0000"/>
+          <w:sz w:val="22"/>
+        </w:rPr>
+        <w:t>-</w:t>
+      </w:r>
+      <w:r>
+        <w:rPr>
+          <w:rFonts w:ascii="KoPub돋움체 Light" w:eastAsia="KoPub돋움체 Light" w:hAnsi="Times New Roman" w:cs="Times New Roman"/>
+          <w:color w:val="FF0000"/>
+          <w:sz w:val="22"/>
+        </w:rPr>
+        <w:t>-</w:t>
+      </w:r>
+      <w:r>
+        <w:rPr>
+          <w:rFonts w:ascii="KoPub돋움체 Light" w:eastAsia="KoPub돋움체 Light" w:hAnsi="Times New Roman" w:cs="Times New Roman" w:hint="eastAsia"/>
+          <w:color w:val="FF0000"/>
+          <w:sz w:val="22"/>
+        </w:rPr>
+        <w:t>밑에 사진 첨부-</w:t>
+      </w:r>
+      <w:r>
+        <w:rPr>
+          <w:rFonts w:ascii="KoPub돋움체 Light" w:eastAsia="KoPub돋움체 Light" w:hAnsi="Times New Roman" w:cs="Times New Roman"/>
+          <w:color w:val="FF0000"/>
+          <w:sz w:val="22"/>
+        </w:rPr>
+        <w:t>-</w:t>
+      </w:r>
+    </w:p>
+    <w:p>
+      <w:pPr>
         <w:ind w:firstLine="800"/>
         <w:rPr>
           <w:rFonts w:ascii="KoPub돋움체 Light" w:eastAsia="KoPub돋움체 Light" w:hAnsi="Times New Roman" w:cs="Times New Roman"/>
-          <w:sz w:val="24"/>
-          <w:szCs w:val="24"/>
-        </w:rPr>
-      </w:pPr>
-      <w:r>
-        <w:rPr>
-          <w:rFonts w:ascii="KoPub돋움체 Light" w:eastAsia="KoPub돋움체 Light" w:hAnsi="Times New Roman" w:cs="Times New Roman" w:hint="eastAsia"/>
-          <w:sz w:val="24"/>
-          <w:szCs w:val="24"/>
+          <w:sz w:val="22"/>
+        </w:rPr>
+      </w:pPr>
+      <w:r>
+        <w:rPr>
+          <w:rFonts w:ascii="KoPub돋움체 Light" w:eastAsia="KoPub돋움체 Light" w:hAnsi="Times New Roman" w:cs="Times New Roman" w:hint="eastAsia"/>
+          <w:sz w:val="22"/>
         </w:rPr>
         <w:t>B. 토의</w:t>
       </w:r>
@@ -999,16 +1175,14 @@
         <w:ind w:firstLine="800"/>
         <w:rPr>
           <w:rFonts w:ascii="KoPub돋움체 Light" w:eastAsia="KoPub돋움체 Light" w:hAnsi="Times New Roman" w:cs="Times New Roman"/>
-          <w:sz w:val="24"/>
-          <w:szCs w:val="24"/>
+          <w:sz w:val="22"/>
         </w:rPr>
       </w:pPr>
       <w:proofErr w:type="spellStart"/>
       <w:r>
         <w:rPr>
           <w:rFonts w:ascii="KoPub돋움체 Light" w:eastAsia="KoPub돋움체 Light" w:hAnsi="Times New Roman" w:cs="Times New Roman" w:hint="eastAsia"/>
-          <w:sz w:val="24"/>
-          <w:szCs w:val="24"/>
+          <w:sz w:val="22"/>
         </w:rPr>
         <w:t>i</w:t>
       </w:r>
@@ -1016,16 +1190,14 @@
       <w:r>
         <w:rPr>
           <w:rFonts w:ascii="KoPub돋움체 Light" w:eastAsia="KoPub돋움체 Light" w:hAnsi="Times New Roman" w:cs="Times New Roman"/>
-          <w:sz w:val="24"/>
-          <w:szCs w:val="24"/>
+          <w:sz w:val="22"/>
         </w:rPr>
         <w:t xml:space="preserve">. </w:t>
       </w:r>
       <w:r>
         <w:rPr>
           <w:rFonts w:ascii="KoPub돋움체 Light" w:eastAsia="KoPub돋움체 Light" w:hAnsi="Times New Roman" w:cs="Times New Roman" w:hint="eastAsia"/>
-          <w:sz w:val="24"/>
-          <w:szCs w:val="24"/>
+          <w:sz w:val="22"/>
         </w:rPr>
         <w:t>제시된 주요 설계요소 및 제한요소를 만족하는가</w:t>
       </w:r>
@@ -1034,48 +1206,134 @@
       <w:pPr>
         <w:ind w:left="800"/>
         <w:rPr>
-          <w:rFonts w:ascii="KoPub돋움체 Light" w:eastAsia="KoPub돋움체 Light" w:hAnsi="Times New Roman" w:cs="Times New Roman"/>
-          <w:sz w:val="24"/>
-          <w:szCs w:val="24"/>
-        </w:rPr>
-      </w:pPr>
-      <w:r>
-        <w:rPr>
-          <w:rFonts w:ascii="KoPub돋움체 Light" w:eastAsia="KoPub돋움체 Light" w:hAnsi="Times New Roman" w:cs="Times New Roman" w:hint="eastAsia"/>
-          <w:sz w:val="24"/>
-          <w:szCs w:val="24"/>
+          <w:rFonts w:ascii="KoPub돋움체 Light" w:eastAsia="KoPub돋움체 Light" w:hAnsi="Times New Roman" w:cs="Times New Roman" w:hint="eastAsia"/>
+          <w:sz w:val="22"/>
+        </w:rPr>
+      </w:pPr>
+      <w:r>
+        <w:rPr>
+          <w:rFonts w:ascii="KoPub돋움체 Light" w:eastAsia="KoPub돋움체 Light" w:hAnsi="Times New Roman" w:cs="Times New Roman" w:hint="eastAsia"/>
+          <w:sz w:val="22"/>
+        </w:rPr>
+        <w:t>제시된 R</w:t>
+      </w:r>
+      <w:r>
+        <w:rPr>
+          <w:rFonts w:ascii="KoPub돋움체 Light" w:eastAsia="KoPub돋움체 Light" w:hAnsi="Times New Roman" w:cs="Times New Roman"/>
+          <w:sz w:val="22"/>
+        </w:rPr>
+        <w:t>eference</w:t>
+      </w:r>
+      <w:r>
+        <w:rPr>
+          <w:rFonts w:ascii="KoPub돋움체 Light" w:eastAsia="KoPub돋움체 Light" w:hAnsi="Times New Roman" w:cs="Times New Roman" w:hint="eastAsia"/>
+          <w:sz w:val="22"/>
+        </w:rPr>
+        <w:t>에서 언급된</w:t>
+      </w:r>
+      <w:r>
+        <w:rPr>
+          <w:rFonts w:ascii="KoPub돋움체 Light" w:eastAsia="KoPub돋움체 Light" w:hAnsi="Times New Roman" w:cs="Times New Roman"/>
+          <w:sz w:val="22"/>
+        </w:rPr>
+        <w:t xml:space="preserve"> Block Diagram, Signal Description </w:t>
+      </w:r>
+      <w:r>
+        <w:rPr>
+          <w:rFonts w:ascii="KoPub돋움체 Light" w:eastAsia="KoPub돋움체 Light" w:hAnsi="Times New Roman" w:cs="Times New Roman" w:hint="eastAsia"/>
+          <w:sz w:val="22"/>
+        </w:rPr>
+        <w:t>모두</w:t>
+      </w:r>
+      <w:r>
+        <w:rPr>
+          <w:rFonts w:ascii="KoPub돋움체 Light" w:eastAsia="KoPub돋움체 Light" w:hAnsi="Times New Roman" w:cs="Times New Roman"/>
+          <w:sz w:val="22"/>
+        </w:rPr>
+        <w:t xml:space="preserve"> </w:t>
+      </w:r>
+      <w:r>
+        <w:rPr>
+          <w:rFonts w:ascii="KoPub돋움체 Light" w:eastAsia="KoPub돋움체 Light" w:hAnsi="Times New Roman" w:cs="Times New Roman" w:hint="eastAsia"/>
+          <w:sz w:val="22"/>
+        </w:rPr>
+        <w:t>포함하여 설계하였고,</w:t>
+      </w:r>
+      <w:r>
+        <w:rPr>
+          <w:rFonts w:ascii="KoPub돋움체 Light" w:eastAsia="KoPub돋움체 Light" w:hAnsi="Times New Roman" w:cs="Times New Roman"/>
+          <w:sz w:val="22"/>
+        </w:rPr>
+        <w:t xml:space="preserve"> </w:t>
+      </w:r>
+      <w:r>
+        <w:rPr>
+          <w:rFonts w:ascii="KoPub돋움체 Light" w:eastAsia="KoPub돋움체 Light" w:hAnsi="Times New Roman" w:cs="Times New Roman" w:hint="eastAsia"/>
+          <w:sz w:val="22"/>
+        </w:rPr>
+        <w:t xml:space="preserve">주어진 </w:t>
+      </w:r>
+      <w:r>
+        <w:rPr>
+          <w:rFonts w:ascii="KoPub돋움체 Light" w:eastAsia="KoPub돋움체 Light" w:hAnsi="Times New Roman" w:cs="Times New Roman"/>
+          <w:sz w:val="22"/>
+        </w:rPr>
+        <w:t>OP_CODE(001, 010, 100)</w:t>
+      </w:r>
+      <w:r>
+        <w:rPr>
+          <w:rFonts w:ascii="KoPub돋움체 Light" w:eastAsia="KoPub돋움체 Light" w:hAnsi="Times New Roman" w:cs="Times New Roman" w:hint="eastAsia"/>
+          <w:sz w:val="22"/>
+        </w:rPr>
+        <w:t xml:space="preserve"> 외 다른 값이 들어올 경우 예외까지 처리하였다.</w:t>
+      </w:r>
+    </w:p>
+    <w:p>
+      <w:pPr>
+        <w:ind w:left="800"/>
+        <w:rPr>
+          <w:rFonts w:ascii="KoPub돋움체 Light" w:eastAsia="KoPub돋움체 Light" w:hAnsi="Times New Roman" w:cs="Times New Roman"/>
+          <w:color w:val="FF0000"/>
+          <w:sz w:val="22"/>
+        </w:rPr>
+      </w:pPr>
+      <w:r>
+        <w:rPr>
+          <w:rFonts w:ascii="KoPub돋움체 Light" w:eastAsia="KoPub돋움체 Light" w:hAnsi="Times New Roman" w:cs="Times New Roman" w:hint="eastAsia"/>
+          <w:color w:val="FF0000"/>
+          <w:sz w:val="22"/>
         </w:rPr>
         <w:t>1</w:t>
       </w:r>
       <w:r>
         <w:rPr>
           <w:rFonts w:ascii="KoPub돋움체 Light" w:eastAsia="KoPub돋움체 Light" w:hAnsi="Times New Roman" w:cs="Times New Roman"/>
-          <w:sz w:val="24"/>
-          <w:szCs w:val="24"/>
+          <w:color w:val="FF0000"/>
+          <w:sz w:val="22"/>
         </w:rPr>
         <w:t>. VHDL</w:t>
       </w:r>
       <w:r>
         <w:rPr>
           <w:rFonts w:ascii="KoPub돋움체 Light" w:eastAsia="KoPub돋움체 Light" w:hAnsi="Times New Roman" w:cs="Times New Roman" w:hint="eastAsia"/>
-          <w:sz w:val="24"/>
-          <w:szCs w:val="24"/>
+          <w:color w:val="FF0000"/>
+          <w:sz w:val="22"/>
         </w:rPr>
         <w:t xml:space="preserve">의 세 가지 표현 방식인 </w:t>
       </w:r>
       <w:r>
         <w:rPr>
           <w:rFonts w:ascii="KoPub돋움체 Light" w:eastAsia="KoPub돋움체 Light" w:hAnsi="Times New Roman" w:cs="Times New Roman"/>
-          <w:sz w:val="24"/>
-          <w:szCs w:val="24"/>
+          <w:color w:val="FF0000"/>
+          <w:sz w:val="22"/>
         </w:rPr>
         <w:t>Structural Description, Behavioral Description, Data Flow Description</w:t>
       </w:r>
       <w:r>
         <w:rPr>
           <w:rFonts w:ascii="KoPub돋움체 Light" w:eastAsia="KoPub돋움체 Light" w:hAnsi="Times New Roman" w:cs="Times New Roman" w:hint="eastAsia"/>
-          <w:sz w:val="24"/>
-          <w:szCs w:val="24"/>
+          <w:color w:val="FF0000"/>
+          <w:sz w:val="22"/>
         </w:rPr>
         <w:t xml:space="preserve">의 방법을 모두 사용하여 </w:t>
       </w:r>
@@ -1083,8 +1341,8 @@
       <w:r>
         <w:rPr>
           <w:rFonts w:ascii="KoPub돋움체 Light" w:eastAsia="KoPub돋움체 Light" w:hAnsi="Times New Roman" w:cs="Times New Roman" w:hint="eastAsia"/>
-          <w:sz w:val="24"/>
-          <w:szCs w:val="24"/>
+          <w:color w:val="FF0000"/>
+          <w:sz w:val="22"/>
         </w:rPr>
         <w:t>설계하였는가</w:t>
       </w:r>
@@ -1095,79 +1353,79 @@
         <w:ind w:left="800"/>
         <w:rPr>
           <w:rFonts w:ascii="KoPub돋움체 Light" w:eastAsia="KoPub돋움체 Light" w:hAnsi="Times New Roman" w:cs="Times New Roman" w:hint="eastAsia"/>
-          <w:sz w:val="24"/>
-          <w:szCs w:val="24"/>
-        </w:rPr>
-      </w:pPr>
-      <w:r>
-        <w:rPr>
-          <w:rFonts w:ascii="KoPub돋움체 Light" w:eastAsia="KoPub돋움체 Light" w:hAnsi="Times New Roman" w:cs="Times New Roman" w:hint="eastAsia"/>
-          <w:sz w:val="24"/>
-          <w:szCs w:val="24"/>
+          <w:color w:val="FF0000"/>
+          <w:sz w:val="22"/>
+        </w:rPr>
+      </w:pPr>
+      <w:r>
+        <w:rPr>
+          <w:rFonts w:ascii="KoPub돋움체 Light" w:eastAsia="KoPub돋움체 Light" w:hAnsi="Times New Roman" w:cs="Times New Roman" w:hint="eastAsia"/>
+          <w:color w:val="FF0000"/>
+          <w:sz w:val="22"/>
         </w:rPr>
         <w:t>2</w:t>
       </w:r>
       <w:r>
         <w:rPr>
           <w:rFonts w:ascii="KoPub돋움체 Light" w:eastAsia="KoPub돋움체 Light" w:hAnsi="Times New Roman" w:cs="Times New Roman"/>
-          <w:sz w:val="24"/>
-          <w:szCs w:val="24"/>
+          <w:color w:val="FF0000"/>
+          <w:sz w:val="22"/>
         </w:rPr>
         <w:t>. Shift and add algorithm</w:t>
       </w:r>
       <w:r>
         <w:rPr>
           <w:rFonts w:ascii="KoPub돋움체 Light" w:eastAsia="KoPub돋움체 Light" w:hAnsi="Times New Roman" w:cs="Times New Roman" w:hint="eastAsia"/>
-          <w:sz w:val="24"/>
-          <w:szCs w:val="24"/>
+          <w:color w:val="FF0000"/>
+          <w:sz w:val="22"/>
         </w:rPr>
         <w:t xml:space="preserve">에 의해 </w:t>
       </w:r>
       <w:r>
         <w:rPr>
           <w:rFonts w:ascii="KoPub돋움체 Light" w:eastAsia="KoPub돋움체 Light" w:hAnsi="Times New Roman" w:cs="Times New Roman"/>
-          <w:sz w:val="24"/>
-          <w:szCs w:val="24"/>
+          <w:color w:val="FF0000"/>
+          <w:sz w:val="22"/>
         </w:rPr>
         <w:t xml:space="preserve">SM </w:t>
       </w:r>
       <w:r>
         <w:rPr>
           <w:rFonts w:ascii="KoPub돋움체 Light" w:eastAsia="KoPub돋움체 Light" w:hAnsi="Times New Roman" w:cs="Times New Roman" w:hint="eastAsia"/>
-          <w:sz w:val="24"/>
-          <w:szCs w:val="24"/>
+          <w:color w:val="FF0000"/>
+          <w:sz w:val="22"/>
         </w:rPr>
         <w:t>c</w:t>
       </w:r>
       <w:r>
         <w:rPr>
           <w:rFonts w:ascii="KoPub돋움체 Light" w:eastAsia="KoPub돋움체 Light" w:hAnsi="Times New Roman" w:cs="Times New Roman"/>
-          <w:sz w:val="24"/>
-          <w:szCs w:val="24"/>
+          <w:color w:val="FF0000"/>
+          <w:sz w:val="22"/>
         </w:rPr>
         <w:t>hart</w:t>
       </w:r>
       <w:r>
         <w:rPr>
           <w:rFonts w:ascii="KoPub돋움체 Light" w:eastAsia="KoPub돋움체 Light" w:hAnsi="Times New Roman" w:cs="Times New Roman" w:hint="eastAsia"/>
-          <w:sz w:val="24"/>
-          <w:szCs w:val="24"/>
+          <w:color w:val="FF0000"/>
+          <w:sz w:val="22"/>
         </w:rPr>
         <w:t xml:space="preserve">를 작성한 후 </w:t>
       </w:r>
       <w:r>
         <w:rPr>
           <w:rFonts w:ascii="KoPub돋움체 Light" w:eastAsia="KoPub돋움체 Light" w:hAnsi="Times New Roman" w:cs="Times New Roman"/>
-          <w:sz w:val="24"/>
-          <w:szCs w:val="24"/>
+          <w:color w:val="FF0000"/>
+          <w:sz w:val="22"/>
         </w:rPr>
         <w:t>multiplier</w:t>
       </w:r>
       <w:r>
         <w:rPr>
           <w:rFonts w:ascii="KoPub돋움체 Light" w:eastAsia="KoPub돋움체 Light" w:hAnsi="Times New Roman" w:cs="Times New Roman" w:hint="eastAsia"/>
-          <w:sz w:val="24"/>
-          <w:szCs w:val="24"/>
+          <w:color w:val="FF0000"/>
+          <w:sz w:val="22"/>
         </w:rPr>
         <w:t xml:space="preserve">를 </w:t>
       </w:r>
@@ -1175,8 +1433,8 @@
       <w:r>
         <w:rPr>
           <w:rFonts w:ascii="KoPub돋움체 Light" w:eastAsia="KoPub돋움체 Light" w:hAnsi="Times New Roman" w:cs="Times New Roman" w:hint="eastAsia"/>
-          <w:sz w:val="24"/>
-          <w:szCs w:val="24"/>
+          <w:color w:val="FF0000"/>
+          <w:sz w:val="22"/>
         </w:rPr>
         <w:t>설계하였는가</w:t>
       </w:r>
@@ -1187,47 +1445,41 @@
         <w:ind w:firstLine="800"/>
         <w:rPr>
           <w:rFonts w:ascii="KoPub돋움체 Light" w:eastAsia="KoPub돋움체 Light" w:hAnsi="Times New Roman" w:cs="Times New Roman"/>
-          <w:sz w:val="24"/>
-          <w:szCs w:val="24"/>
-        </w:rPr>
-      </w:pPr>
-      <w:r>
-        <w:rPr>
-          <w:rFonts w:ascii="KoPub돋움체 Light" w:eastAsia="KoPub돋움체 Light" w:hAnsi="Times New Roman" w:cs="Times New Roman" w:hint="eastAsia"/>
-          <w:sz w:val="24"/>
-          <w:szCs w:val="24"/>
+          <w:sz w:val="22"/>
+        </w:rPr>
+      </w:pPr>
+      <w:r>
+        <w:rPr>
+          <w:rFonts w:ascii="KoPub돋움체 Light" w:eastAsia="KoPub돋움체 Light" w:hAnsi="Times New Roman" w:cs="Times New Roman" w:hint="eastAsia"/>
+          <w:sz w:val="22"/>
         </w:rPr>
         <w:t>3</w:t>
       </w:r>
       <w:r>
         <w:rPr>
           <w:rFonts w:ascii="KoPub돋움체 Light" w:eastAsia="KoPub돋움체 Light" w:hAnsi="Times New Roman" w:cs="Times New Roman"/>
-          <w:sz w:val="24"/>
-          <w:szCs w:val="24"/>
+          <w:sz w:val="22"/>
         </w:rPr>
         <w:t xml:space="preserve">. </w:t>
       </w:r>
       <w:r>
         <w:rPr>
           <w:rFonts w:ascii="KoPub돋움체 Light" w:eastAsia="KoPub돋움체 Light" w:hAnsi="Times New Roman" w:cs="Times New Roman" w:hint="eastAsia"/>
-          <w:sz w:val="24"/>
-          <w:szCs w:val="24"/>
+          <w:sz w:val="22"/>
         </w:rPr>
         <w:t xml:space="preserve">설계한 </w:t>
       </w:r>
       <w:r>
         <w:rPr>
           <w:rFonts w:ascii="KoPub돋움체 Light" w:eastAsia="KoPub돋움체 Light" w:hAnsi="Times New Roman" w:cs="Times New Roman"/>
-          <w:sz w:val="24"/>
-          <w:szCs w:val="24"/>
+          <w:sz w:val="22"/>
         </w:rPr>
         <w:t>Adder, Subtractor, Multiplier</w:t>
       </w:r>
       <w:r>
         <w:rPr>
           <w:rFonts w:ascii="KoPub돋움체 Light" w:eastAsia="KoPub돋움체 Light" w:hAnsi="Times New Roman" w:cs="Times New Roman" w:hint="eastAsia"/>
-          <w:sz w:val="24"/>
-          <w:szCs w:val="24"/>
+          <w:sz w:val="22"/>
         </w:rPr>
         <w:t xml:space="preserve">가 부호를 </w:t>
       </w:r>
@@ -1235,8 +1487,7 @@
       <w:r>
         <w:rPr>
           <w:rFonts w:ascii="KoPub돋움체 Light" w:eastAsia="KoPub돋움체 Light" w:hAnsi="Times New Roman" w:cs="Times New Roman" w:hint="eastAsia"/>
-          <w:sz w:val="24"/>
-          <w:szCs w:val="24"/>
+          <w:sz w:val="22"/>
         </w:rPr>
         <w:t>고려하는가</w:t>
       </w:r>
@@ -1244,159 +1495,621 @@
     </w:p>
     <w:p>
       <w:pPr>
-        <w:rPr>
-          <w:rFonts w:ascii="KoPub돋움체 Light" w:eastAsia="KoPub돋움체 Light" w:hAnsi="Times New Roman" w:cs="Times New Roman"/>
-          <w:sz w:val="24"/>
-          <w:szCs w:val="24"/>
-        </w:rPr>
-      </w:pPr>
-    </w:p>
-    <w:p>
-      <w:pPr>
         <w:ind w:firstLine="800"/>
         <w:rPr>
           <w:rFonts w:ascii="KoPub돋움체 Light" w:eastAsia="KoPub돋움체 Light" w:hAnsi="Times New Roman" w:cs="Times New Roman"/>
-          <w:sz w:val="24"/>
-          <w:szCs w:val="24"/>
-        </w:rPr>
-      </w:pPr>
-      <w:r>
-        <w:rPr>
-          <w:rFonts w:ascii="KoPub돋움체 Light" w:eastAsia="KoPub돋움체 Light" w:hAnsi="Times New Roman" w:cs="Times New Roman" w:hint="eastAsia"/>
-          <w:sz w:val="24"/>
-          <w:szCs w:val="24"/>
+          <w:sz w:val="22"/>
+        </w:rPr>
+      </w:pPr>
+      <w:r>
+        <w:rPr>
+          <w:rFonts w:ascii="KoPub돋움체 Light" w:eastAsia="KoPub돋움체 Light" w:hAnsi="Times New Roman" w:cs="Times New Roman" w:hint="eastAsia"/>
+          <w:sz w:val="22"/>
+        </w:rPr>
+        <w:t>부호를 고려한다.</w:t>
+      </w:r>
+      <w:r>
+        <w:rPr>
+          <w:rFonts w:ascii="KoPub돋움체 Light" w:eastAsia="KoPub돋움체 Light" w:hAnsi="Times New Roman" w:cs="Times New Roman"/>
+          <w:sz w:val="22"/>
+        </w:rPr>
+        <w:t xml:space="preserve"> </w:t>
+      </w:r>
+      <w:r>
+        <w:rPr>
+          <w:rFonts w:ascii="KoPub돋움체 Light" w:eastAsia="KoPub돋움체 Light" w:hAnsi="Times New Roman" w:cs="Times New Roman" w:hint="eastAsia"/>
+          <w:sz w:val="22"/>
+        </w:rPr>
+        <w:t>T</w:t>
+      </w:r>
+      <w:r>
+        <w:rPr>
+          <w:rFonts w:ascii="KoPub돋움체 Light" w:eastAsia="KoPub돋움체 Light" w:hAnsi="Times New Roman" w:cs="Times New Roman"/>
+          <w:sz w:val="22"/>
+        </w:rPr>
+        <w:t>estbench</w:t>
+      </w:r>
+      <w:r>
+        <w:rPr>
+          <w:rFonts w:ascii="KoPub돋움체 Light" w:eastAsia="KoPub돋움체 Light" w:hAnsi="Times New Roman" w:cs="Times New Roman" w:hint="eastAsia"/>
+          <w:sz w:val="22"/>
+        </w:rPr>
+        <w:t>를 통해서도 확인 가능하다.</w:t>
+      </w:r>
+    </w:p>
+    <w:p>
+      <w:pPr>
+        <w:ind w:firstLine="800"/>
+        <w:rPr>
+          <w:rFonts w:ascii="KoPub돋움체 Light" w:eastAsia="KoPub돋움체 Light" w:hAnsi="Times New Roman" w:cs="Times New Roman" w:hint="eastAsia"/>
+          <w:color w:val="FF0000"/>
+          <w:sz w:val="22"/>
+        </w:rPr>
+      </w:pPr>
+      <w:r>
+        <w:rPr>
+          <w:rFonts w:ascii="KoPub돋움체 Light" w:eastAsia="KoPub돋움체 Light" w:hAnsi="Times New Roman" w:cs="Times New Roman" w:hint="eastAsia"/>
+          <w:color w:val="FF0000"/>
+          <w:sz w:val="22"/>
+        </w:rPr>
+        <w:t>-</w:t>
+      </w:r>
+      <w:r>
+        <w:rPr>
+          <w:rFonts w:ascii="KoPub돋움체 Light" w:eastAsia="KoPub돋움체 Light" w:hAnsi="Times New Roman" w:cs="Times New Roman"/>
+          <w:color w:val="FF0000"/>
+          <w:sz w:val="22"/>
+        </w:rPr>
+        <w:t>-</w:t>
+      </w:r>
+      <w:r>
+        <w:rPr>
+          <w:rFonts w:ascii="KoPub돋움체 Light" w:eastAsia="KoPub돋움체 Light" w:hAnsi="Times New Roman" w:cs="Times New Roman" w:hint="eastAsia"/>
+          <w:color w:val="FF0000"/>
+          <w:sz w:val="22"/>
+        </w:rPr>
+        <w:t>밑에 사진 첨부-</w:t>
+      </w:r>
+      <w:r>
+        <w:rPr>
+          <w:rFonts w:ascii="KoPub돋움체 Light" w:eastAsia="KoPub돋움체 Light" w:hAnsi="Times New Roman" w:cs="Times New Roman"/>
+          <w:color w:val="FF0000"/>
+          <w:sz w:val="22"/>
+        </w:rPr>
+        <w:t>-</w:t>
+      </w:r>
+    </w:p>
+    <w:p>
+      <w:pPr>
+        <w:rPr>
+          <w:rFonts w:ascii="KoPub돋움체 Light" w:eastAsia="KoPub돋움체 Light" w:hAnsi="Times New Roman" w:cs="Times New Roman"/>
+          <w:sz w:val="22"/>
+        </w:rPr>
+      </w:pPr>
+    </w:p>
+    <w:p>
+      <w:pPr>
+        <w:ind w:firstLine="800"/>
+        <w:rPr>
+          <w:rFonts w:ascii="KoPub돋움체 Light" w:eastAsia="KoPub돋움체 Light" w:hAnsi="Times New Roman" w:cs="Times New Roman"/>
+          <w:sz w:val="22"/>
+        </w:rPr>
+      </w:pPr>
+      <w:r>
+        <w:rPr>
+          <w:rFonts w:ascii="KoPub돋움체 Light" w:eastAsia="KoPub돋움체 Light" w:hAnsi="Times New Roman" w:cs="Times New Roman" w:hint="eastAsia"/>
+          <w:sz w:val="22"/>
         </w:rPr>
         <w:t>ii.</w:t>
       </w:r>
       <w:r>
         <w:rPr>
           <w:rFonts w:ascii="KoPub돋움체 Light" w:eastAsia="KoPub돋움체 Light" w:hAnsi="Times New Roman" w:cs="Times New Roman"/>
-          <w:sz w:val="24"/>
-          <w:szCs w:val="24"/>
+          <w:sz w:val="22"/>
         </w:rPr>
         <w:t xml:space="preserve"> </w:t>
       </w:r>
       <w:r>
         <w:rPr>
           <w:rFonts w:ascii="KoPub돋움체 Light" w:eastAsia="KoPub돋움체 Light" w:hAnsi="Times New Roman" w:cs="Times New Roman" w:hint="eastAsia"/>
-          <w:sz w:val="24"/>
-          <w:szCs w:val="24"/>
+          <w:sz w:val="22"/>
         </w:rPr>
         <w:t>T</w:t>
       </w:r>
       <w:r>
         <w:rPr>
           <w:rFonts w:ascii="KoPub돋움체 Light" w:eastAsia="KoPub돋움체 Light" w:hAnsi="Times New Roman" w:cs="Times New Roman"/>
-          <w:sz w:val="24"/>
-          <w:szCs w:val="24"/>
+          <w:sz w:val="22"/>
         </w:rPr>
         <w:t xml:space="preserve">op-down </w:t>
       </w:r>
       <w:r>
         <w:rPr>
           <w:rFonts w:ascii="KoPub돋움체 Light" w:eastAsia="KoPub돋움체 Light" w:hAnsi="Times New Roman" w:cs="Times New Roman" w:hint="eastAsia"/>
-          <w:sz w:val="24"/>
-          <w:szCs w:val="24"/>
+          <w:sz w:val="22"/>
         </w:rPr>
         <w:t>방식의 설계가 적용되었는가</w:t>
       </w:r>
     </w:p>
     <w:p>
       <w:pPr>
+        <w:ind w:left="800"/>
+        <w:rPr>
+          <w:rFonts w:ascii="KoPub돋움체 Light" w:eastAsia="KoPub돋움체 Light" w:hAnsi="Times New Roman" w:cs="Times New Roman" w:hint="eastAsia"/>
+          <w:sz w:val="22"/>
+        </w:rPr>
+      </w:pPr>
+      <w:r>
+        <w:rPr>
+          <w:rFonts w:ascii="KoPub돋움체 Light" w:eastAsia="KoPub돋움체 Light" w:hAnsi="Times New Roman" w:cs="Times New Roman" w:hint="eastAsia"/>
+          <w:sz w:val="22"/>
+        </w:rPr>
+        <w:t xml:space="preserve">구현에 앞서 </w:t>
+      </w:r>
+      <w:r>
+        <w:rPr>
+          <w:rFonts w:ascii="KoPub돋움체 Light" w:eastAsia="KoPub돋움체 Light" w:hAnsi="Times New Roman" w:cs="Times New Roman" w:hint="eastAsia"/>
+          <w:sz w:val="22"/>
+        </w:rPr>
+        <w:t xml:space="preserve">각 </w:t>
+      </w:r>
+      <w:r>
+        <w:rPr>
+          <w:rFonts w:ascii="KoPub돋움체 Light" w:eastAsia="KoPub돋움체 Light" w:hAnsi="Times New Roman" w:cs="Times New Roman"/>
+          <w:sz w:val="22"/>
+        </w:rPr>
+        <w:t>state</w:t>
+      </w:r>
+      <w:r>
+        <w:rPr>
+          <w:rFonts w:ascii="KoPub돋움체 Light" w:eastAsia="KoPub돋움체 Light" w:hAnsi="Times New Roman" w:cs="Times New Roman" w:hint="eastAsia"/>
+          <w:sz w:val="22"/>
+        </w:rPr>
+        <w:t>를</w:t>
+      </w:r>
+      <w:r>
+        <w:rPr>
+          <w:rFonts w:ascii="KoPub돋움체 Light" w:eastAsia="KoPub돋움체 Light" w:hAnsi="Times New Roman" w:cs="Times New Roman"/>
+          <w:sz w:val="22"/>
+        </w:rPr>
+        <w:t xml:space="preserve"> </w:t>
+      </w:r>
+      <w:r>
+        <w:rPr>
+          <w:rFonts w:ascii="KoPub돋움체 Light" w:eastAsia="KoPub돋움체 Light" w:hAnsi="Times New Roman" w:cs="Times New Roman" w:hint="eastAsia"/>
+          <w:sz w:val="22"/>
+        </w:rPr>
+        <w:t xml:space="preserve">잇는 조건과 해당 </w:t>
+      </w:r>
+      <w:r>
+        <w:rPr>
+          <w:rFonts w:ascii="KoPub돋움체 Light" w:eastAsia="KoPub돋움체 Light" w:hAnsi="Times New Roman" w:cs="Times New Roman"/>
+          <w:sz w:val="22"/>
+        </w:rPr>
+        <w:t>state</w:t>
+      </w:r>
+      <w:r>
+        <w:rPr>
+          <w:rFonts w:ascii="KoPub돋움체 Light" w:eastAsia="KoPub돋움체 Light" w:hAnsi="Times New Roman" w:cs="Times New Roman" w:hint="eastAsia"/>
+          <w:sz w:val="22"/>
+        </w:rPr>
+        <w:t>에서 어떠한 a</w:t>
+      </w:r>
+      <w:r>
+        <w:rPr>
+          <w:rFonts w:ascii="KoPub돋움체 Light" w:eastAsia="KoPub돋움체 Light" w:hAnsi="Times New Roman" w:cs="Times New Roman"/>
+          <w:sz w:val="22"/>
+        </w:rPr>
+        <w:t>ction</w:t>
+      </w:r>
+      <w:r>
+        <w:rPr>
+          <w:rFonts w:ascii="KoPub돋움체 Light" w:eastAsia="KoPub돋움체 Light" w:hAnsi="Times New Roman" w:cs="Times New Roman" w:hint="eastAsia"/>
+          <w:sz w:val="22"/>
+        </w:rPr>
+        <w:t xml:space="preserve">을 취해야 하는지에 대한 </w:t>
+      </w:r>
+      <w:r>
+        <w:rPr>
+          <w:rFonts w:ascii="KoPub돋움체 Light" w:eastAsia="KoPub돋움체 Light" w:hAnsi="Times New Roman" w:cs="Times New Roman"/>
+          <w:sz w:val="22"/>
+        </w:rPr>
+        <w:t>State Machine</w:t>
+      </w:r>
+      <w:r>
+        <w:rPr>
+          <w:rFonts w:ascii="KoPub돋움체 Light" w:eastAsia="KoPub돋움체 Light" w:hAnsi="Times New Roman" w:cs="Times New Roman" w:hint="eastAsia"/>
+          <w:sz w:val="22"/>
+        </w:rPr>
+        <w:t>을 구상하</w:t>
+      </w:r>
+      <w:r>
+        <w:rPr>
+          <w:rFonts w:ascii="KoPub돋움체 Light" w:eastAsia="KoPub돋움체 Light" w:hAnsi="Times New Roman" w:cs="Times New Roman" w:hint="eastAsia"/>
+          <w:sz w:val="22"/>
+        </w:rPr>
+        <w:t>였다.</w:t>
+      </w:r>
+      <w:r>
+        <w:rPr>
+          <w:rFonts w:ascii="KoPub돋움체 Light" w:eastAsia="KoPub돋움체 Light" w:hAnsi="Times New Roman" w:cs="Times New Roman"/>
+          <w:sz w:val="22"/>
+        </w:rPr>
+        <w:t xml:space="preserve"> </w:t>
+      </w:r>
+      <w:r>
+        <w:rPr>
+          <w:rFonts w:ascii="KoPub돋움체 Light" w:eastAsia="KoPub돋움체 Light" w:hAnsi="Times New Roman" w:cs="Times New Roman" w:hint="eastAsia"/>
+          <w:sz w:val="22"/>
+        </w:rPr>
+        <w:t xml:space="preserve">이후 </w:t>
+      </w:r>
+      <w:r>
+        <w:rPr>
+          <w:rFonts w:ascii="KoPub돋움체 Light" w:eastAsia="KoPub돋움체 Light" w:hAnsi="Times New Roman" w:cs="Times New Roman"/>
+          <w:sz w:val="22"/>
+        </w:rPr>
+        <w:t>ALU</w:t>
+      </w:r>
+      <w:r>
+        <w:rPr>
+          <w:rFonts w:ascii="KoPub돋움체 Light" w:eastAsia="KoPub돋움체 Light" w:hAnsi="Times New Roman" w:cs="Times New Roman" w:hint="eastAsia"/>
+          <w:sz w:val="22"/>
+        </w:rPr>
+        <w:t>에</w:t>
+      </w:r>
+      <w:r>
+        <w:rPr>
+          <w:rFonts w:ascii="KoPub돋움체 Light" w:eastAsia="KoPub돋움체 Light" w:hAnsi="Times New Roman" w:cs="Times New Roman"/>
+          <w:sz w:val="22"/>
+        </w:rPr>
+        <w:t xml:space="preserve"> </w:t>
+      </w:r>
+      <w:r>
+        <w:rPr>
+          <w:rFonts w:ascii="KoPub돋움체 Light" w:eastAsia="KoPub돋움체 Light" w:hAnsi="Times New Roman" w:cs="Times New Roman" w:hint="eastAsia"/>
+          <w:sz w:val="22"/>
+        </w:rPr>
+        <w:t xml:space="preserve">진입하였을 때 어떠한 </w:t>
+      </w:r>
+      <w:r>
+        <w:rPr>
+          <w:rFonts w:ascii="KoPub돋움체 Light" w:eastAsia="KoPub돋움체 Light" w:hAnsi="Times New Roman" w:cs="Times New Roman"/>
+          <w:sz w:val="22"/>
+        </w:rPr>
+        <w:t>algorithm</w:t>
+      </w:r>
+      <w:r>
+        <w:rPr>
+          <w:rFonts w:ascii="KoPub돋움체 Light" w:eastAsia="KoPub돋움체 Light" w:hAnsi="Times New Roman" w:cs="Times New Roman" w:hint="eastAsia"/>
+          <w:sz w:val="22"/>
+        </w:rPr>
+        <w:t>을 사용하여 연산을 할지 궁리하였다.</w:t>
+      </w:r>
+      <w:r>
+        <w:rPr>
+          <w:rFonts w:ascii="KoPub돋움체 Light" w:eastAsia="KoPub돋움체 Light" w:hAnsi="Times New Roman" w:cs="Times New Roman"/>
+          <w:sz w:val="22"/>
+        </w:rPr>
+        <w:t xml:space="preserve"> </w:t>
+      </w:r>
+    </w:p>
+    <w:p>
+      <w:pPr>
         <w:ind w:firstLine="800"/>
         <w:rPr>
           <w:rFonts w:ascii="KoPub돋움체 Light" w:eastAsia="KoPub돋움체 Light" w:hAnsi="Times New Roman" w:cs="Times New Roman"/>
-          <w:sz w:val="24"/>
-          <w:szCs w:val="24"/>
-        </w:rPr>
-      </w:pPr>
-      <w:r>
-        <w:rPr>
-          <w:rFonts w:ascii="KoPub돋움체 Light" w:eastAsia="KoPub돋움체 Light" w:hAnsi="Times New Roman" w:cs="Times New Roman" w:hint="eastAsia"/>
-          <w:sz w:val="24"/>
-          <w:szCs w:val="24"/>
+          <w:sz w:val="22"/>
+        </w:rPr>
+      </w:pPr>
+      <w:r>
+        <w:rPr>
+          <w:rFonts w:ascii="KoPub돋움체 Light" w:eastAsia="KoPub돋움체 Light" w:hAnsi="Times New Roman" w:cs="Times New Roman" w:hint="eastAsia"/>
+          <w:sz w:val="22"/>
         </w:rPr>
         <w:t>i</w:t>
       </w:r>
       <w:r>
         <w:rPr>
           <w:rFonts w:ascii="KoPub돋움체 Light" w:eastAsia="KoPub돋움체 Light" w:hAnsi="Times New Roman" w:cs="Times New Roman"/>
-          <w:sz w:val="24"/>
-          <w:szCs w:val="24"/>
+          <w:sz w:val="22"/>
         </w:rPr>
         <w:t xml:space="preserve">ii. </w:t>
       </w:r>
       <w:r>
         <w:rPr>
           <w:rFonts w:ascii="KoPub돋움체 Light" w:eastAsia="KoPub돋움체 Light" w:hAnsi="Times New Roman" w:cs="Times New Roman" w:hint="eastAsia"/>
-          <w:sz w:val="24"/>
-          <w:szCs w:val="24"/>
+          <w:sz w:val="22"/>
         </w:rPr>
         <w:t>H</w:t>
       </w:r>
       <w:r>
         <w:rPr>
           <w:rFonts w:ascii="KoPub돋움체 Light" w:eastAsia="KoPub돋움체 Light" w:hAnsi="Times New Roman" w:cs="Times New Roman"/>
-          <w:sz w:val="24"/>
-          <w:szCs w:val="24"/>
+          <w:sz w:val="22"/>
         </w:rPr>
         <w:t xml:space="preserve">ierarchical Design </w:t>
       </w:r>
       <w:r>
         <w:rPr>
           <w:rFonts w:ascii="KoPub돋움체 Light" w:eastAsia="KoPub돋움체 Light" w:hAnsi="Times New Roman" w:cs="Times New Roman" w:hint="eastAsia"/>
-          <w:sz w:val="24"/>
-          <w:szCs w:val="24"/>
+          <w:sz w:val="22"/>
         </w:rPr>
         <w:t>방식의 설계가 적용되었는가</w:t>
       </w:r>
     </w:p>
     <w:p>
       <w:pPr>
+        <w:ind w:left="800"/>
+        <w:rPr>
+          <w:rFonts w:ascii="KoPub돋움체 Light" w:eastAsia="KoPub돋움체 Light" w:hAnsi="Times New Roman" w:cs="Times New Roman" w:hint="eastAsia"/>
+          <w:sz w:val="22"/>
+        </w:rPr>
+      </w:pPr>
+      <w:r>
+        <w:rPr>
+          <w:rFonts w:ascii="KoPub돋움체 Light" w:eastAsia="KoPub돋움체 Light" w:hAnsi="Times New Roman" w:cs="Times New Roman" w:hint="eastAsia"/>
+          <w:sz w:val="22"/>
+        </w:rPr>
+        <w:t>가령 A</w:t>
+      </w:r>
+      <w:r>
+        <w:rPr>
+          <w:rFonts w:ascii="KoPub돋움체 Light" w:eastAsia="KoPub돋움체 Light" w:hAnsi="Times New Roman" w:cs="Times New Roman"/>
+          <w:sz w:val="22"/>
+        </w:rPr>
+        <w:t>LU</w:t>
+      </w:r>
+      <w:r>
+        <w:rPr>
+          <w:rFonts w:ascii="KoPub돋움체 Light" w:eastAsia="KoPub돋움체 Light" w:hAnsi="Times New Roman" w:cs="Times New Roman" w:hint="eastAsia"/>
+          <w:sz w:val="22"/>
+        </w:rPr>
+        <w:t xml:space="preserve">의 경우 세 </w:t>
+      </w:r>
+      <w:r>
+        <w:rPr>
+          <w:rFonts w:ascii="KoPub돋움체 Light" w:eastAsia="KoPub돋움체 Light" w:hAnsi="Times New Roman" w:cs="Times New Roman"/>
+          <w:sz w:val="22"/>
+        </w:rPr>
+        <w:t xml:space="preserve">operation </w:t>
+      </w:r>
+      <w:r>
+        <w:rPr>
+          <w:rFonts w:ascii="KoPub돋움체 Light" w:eastAsia="KoPub돋움체 Light" w:hAnsi="Times New Roman" w:cs="Times New Roman" w:hint="eastAsia"/>
+          <w:sz w:val="22"/>
+        </w:rPr>
+        <w:t xml:space="preserve">모두 </w:t>
+      </w:r>
+      <w:r>
+        <w:rPr>
+          <w:rFonts w:ascii="KoPub돋움체 Light" w:eastAsia="KoPub돋움체 Light" w:hAnsi="Times New Roman" w:cs="Times New Roman"/>
+          <w:sz w:val="22"/>
+        </w:rPr>
+        <w:t>ADDER</w:t>
+      </w:r>
+      <w:r>
+        <w:rPr>
+          <w:rFonts w:ascii="KoPub돋움체 Light" w:eastAsia="KoPub돋움체 Light" w:hAnsi="Times New Roman" w:cs="Times New Roman" w:hint="eastAsia"/>
+          <w:sz w:val="22"/>
+        </w:rPr>
+        <w:t>를 기반으로 작동한다.</w:t>
+      </w:r>
+      <w:r>
+        <w:rPr>
+          <w:rFonts w:ascii="KoPub돋움체 Light" w:eastAsia="KoPub돋움체 Light" w:hAnsi="Times New Roman" w:cs="Times New Roman"/>
+          <w:sz w:val="22"/>
+        </w:rPr>
+        <w:t xml:space="preserve"> </w:t>
+      </w:r>
+      <w:r>
+        <w:rPr>
+          <w:rFonts w:ascii="KoPub돋움체 Light" w:eastAsia="KoPub돋움체 Light" w:hAnsi="Times New Roman" w:cs="Times New Roman" w:hint="eastAsia"/>
+          <w:sz w:val="22"/>
+        </w:rPr>
+        <w:t xml:space="preserve">기본적으로 </w:t>
+      </w:r>
+      <w:r>
+        <w:rPr>
+          <w:rFonts w:ascii="KoPub돋움체 Light" w:eastAsia="KoPub돋움체 Light" w:hAnsi="Times New Roman" w:cs="Times New Roman"/>
+          <w:sz w:val="22"/>
+        </w:rPr>
+        <w:t>ADDER</w:t>
+      </w:r>
+      <w:r>
+        <w:rPr>
+          <w:rFonts w:ascii="KoPub돋움체 Light" w:eastAsia="KoPub돋움체 Light" w:hAnsi="Times New Roman" w:cs="Times New Roman" w:hint="eastAsia"/>
+          <w:sz w:val="22"/>
+        </w:rPr>
+        <w:t>를 구현한 뒤,</w:t>
+      </w:r>
+      <w:r>
+        <w:rPr>
+          <w:rFonts w:ascii="KoPub돋움체 Light" w:eastAsia="KoPub돋움체 Light" w:hAnsi="Times New Roman" w:cs="Times New Roman"/>
+          <w:sz w:val="22"/>
+        </w:rPr>
+        <w:t xml:space="preserve"> </w:t>
+      </w:r>
+      <w:r>
+        <w:rPr>
+          <w:rFonts w:ascii="KoPub돋움체 Light" w:eastAsia="KoPub돋움체 Light" w:hAnsi="Times New Roman" w:cs="Times New Roman" w:hint="eastAsia"/>
+          <w:sz w:val="22"/>
+        </w:rPr>
+        <w:t>덧셈과 곱셈은 S</w:t>
+      </w:r>
+      <w:r>
+        <w:rPr>
+          <w:rFonts w:ascii="KoPub돋움체 Light" w:eastAsia="KoPub돋움체 Light" w:hAnsi="Times New Roman" w:cs="Times New Roman"/>
+          <w:sz w:val="22"/>
+        </w:rPr>
+        <w:t>ign</w:t>
+      </w:r>
+      <w:r>
+        <w:rPr>
+          <w:rFonts w:ascii="KoPub돋움체 Light" w:eastAsia="KoPub돋움체 Light" w:hAnsi="Times New Roman" w:cs="Times New Roman" w:hint="eastAsia"/>
+          <w:sz w:val="22"/>
+        </w:rPr>
+        <w:t xml:space="preserve"> </w:t>
+      </w:r>
+      <w:r>
+        <w:rPr>
+          <w:rFonts w:ascii="KoPub돋움체 Light" w:eastAsia="KoPub돋움체 Light" w:hAnsi="Times New Roman" w:cs="Times New Roman"/>
+          <w:sz w:val="22"/>
+        </w:rPr>
+        <w:t xml:space="preserve">&lt;= </w:t>
+      </w:r>
+      <w:r>
+        <w:rPr>
+          <w:rFonts w:ascii="KoPub돋움체 Light" w:eastAsia="KoPub돋움체 Light" w:hAnsi="Times New Roman" w:cs="Times New Roman"/>
+          <w:sz w:val="22"/>
+        </w:rPr>
+        <w:t>‘</w:t>
+      </w:r>
+      <w:r>
+        <w:rPr>
+          <w:rFonts w:ascii="KoPub돋움체 Light" w:eastAsia="KoPub돋움체 Light" w:hAnsi="Times New Roman" w:cs="Times New Roman"/>
+          <w:sz w:val="22"/>
+        </w:rPr>
+        <w:t>0</w:t>
+      </w:r>
+      <w:r>
+        <w:rPr>
+          <w:rFonts w:ascii="KoPub돋움체 Light" w:eastAsia="KoPub돋움체 Light" w:hAnsi="Times New Roman" w:cs="Times New Roman"/>
+          <w:sz w:val="22"/>
+        </w:rPr>
+        <w:t>’</w:t>
+      </w:r>
+      <w:r>
+        <w:rPr>
+          <w:rFonts w:ascii="KoPub돋움체 Light" w:eastAsia="KoPub돋움체 Light" w:hAnsi="Times New Roman" w:cs="Times New Roman" w:hint="eastAsia"/>
+          <w:sz w:val="22"/>
+        </w:rPr>
+        <w:t>인 A</w:t>
+      </w:r>
+      <w:r>
+        <w:rPr>
+          <w:rFonts w:ascii="KoPub돋움체 Light" w:eastAsia="KoPub돋움체 Light" w:hAnsi="Times New Roman" w:cs="Times New Roman"/>
+          <w:sz w:val="22"/>
+        </w:rPr>
+        <w:t>DDER</w:t>
+      </w:r>
+      <w:r>
+        <w:rPr>
+          <w:rFonts w:ascii="KoPub돋움체 Light" w:eastAsia="KoPub돋움체 Light" w:hAnsi="Times New Roman" w:cs="Times New Roman" w:hint="eastAsia"/>
+          <w:sz w:val="22"/>
+        </w:rPr>
+        <w:t>를,</w:t>
+      </w:r>
+      <w:r>
+        <w:rPr>
+          <w:rFonts w:ascii="KoPub돋움체 Light" w:eastAsia="KoPub돋움체 Light" w:hAnsi="Times New Roman" w:cs="Times New Roman"/>
+          <w:sz w:val="22"/>
+        </w:rPr>
+        <w:t xml:space="preserve"> </w:t>
+      </w:r>
+      <w:r>
+        <w:rPr>
+          <w:rFonts w:ascii="KoPub돋움체 Light" w:eastAsia="KoPub돋움체 Light" w:hAnsi="Times New Roman" w:cs="Times New Roman" w:hint="eastAsia"/>
+          <w:sz w:val="22"/>
+        </w:rPr>
+        <w:t xml:space="preserve">뺄셈은 </w:t>
+      </w:r>
+      <w:r>
+        <w:rPr>
+          <w:rFonts w:ascii="KoPub돋움체 Light" w:eastAsia="KoPub돋움체 Light" w:hAnsi="Times New Roman" w:cs="Times New Roman"/>
+          <w:sz w:val="22"/>
+        </w:rPr>
+        <w:t xml:space="preserve">Sign &lt;= </w:t>
+      </w:r>
+      <w:r>
+        <w:rPr>
+          <w:rFonts w:ascii="KoPub돋움체 Light" w:eastAsia="KoPub돋움체 Light" w:hAnsi="Times New Roman" w:cs="Times New Roman"/>
+          <w:sz w:val="22"/>
+        </w:rPr>
+        <w:t>‘</w:t>
+      </w:r>
+      <w:r>
+        <w:rPr>
+          <w:rFonts w:ascii="KoPub돋움체 Light" w:eastAsia="KoPub돋움체 Light" w:hAnsi="Times New Roman" w:cs="Times New Roman"/>
+          <w:sz w:val="22"/>
+        </w:rPr>
+        <w:t>1</w:t>
+      </w:r>
+      <w:r>
+        <w:rPr>
+          <w:rFonts w:ascii="KoPub돋움체 Light" w:eastAsia="KoPub돋움체 Light" w:hAnsi="Times New Roman" w:cs="Times New Roman"/>
+          <w:sz w:val="22"/>
+        </w:rPr>
+        <w:t>’</w:t>
+      </w:r>
+      <w:r>
+        <w:rPr>
+          <w:rFonts w:ascii="KoPub돋움체 Light" w:eastAsia="KoPub돋움체 Light" w:hAnsi="Times New Roman" w:cs="Times New Roman" w:hint="eastAsia"/>
+          <w:sz w:val="22"/>
+        </w:rPr>
+        <w:t xml:space="preserve">인 </w:t>
+      </w:r>
+      <w:r>
+        <w:rPr>
+          <w:rFonts w:ascii="KoPub돋움체 Light" w:eastAsia="KoPub돋움체 Light" w:hAnsi="Times New Roman" w:cs="Times New Roman"/>
+          <w:sz w:val="22"/>
+        </w:rPr>
+        <w:t>ADDER</w:t>
+      </w:r>
+      <w:r>
+        <w:rPr>
+          <w:rFonts w:ascii="KoPub돋움체 Light" w:eastAsia="KoPub돋움체 Light" w:hAnsi="Times New Roman" w:cs="Times New Roman" w:hint="eastAsia"/>
+          <w:sz w:val="22"/>
+        </w:rPr>
+        <w:t>에 기인하여 동작한다.</w:t>
+      </w:r>
+    </w:p>
+    <w:p>
+      <w:pPr>
         <w:ind w:firstLine="800"/>
         <w:rPr>
           <w:rFonts w:ascii="KoPub돋움체 Light" w:eastAsia="KoPub돋움체 Light" w:hAnsi="Times New Roman" w:cs="Times New Roman"/>
-          <w:sz w:val="24"/>
-          <w:szCs w:val="24"/>
-        </w:rPr>
-      </w:pPr>
-      <w:r>
-        <w:rPr>
-          <w:rFonts w:ascii="KoPub돋움체 Light" w:eastAsia="KoPub돋움체 Light" w:hAnsi="Times New Roman" w:cs="Times New Roman" w:hint="eastAsia"/>
-          <w:sz w:val="24"/>
-          <w:szCs w:val="24"/>
+          <w:color w:val="FF0000"/>
+          <w:sz w:val="22"/>
+        </w:rPr>
+      </w:pPr>
+      <w:r>
+        <w:rPr>
+          <w:rFonts w:ascii="KoPub돋움체 Light" w:eastAsia="KoPub돋움체 Light" w:hAnsi="Times New Roman" w:cs="Times New Roman" w:hint="eastAsia"/>
+          <w:color w:val="FF0000"/>
+          <w:sz w:val="22"/>
         </w:rPr>
         <w:t>i</w:t>
       </w:r>
       <w:r>
         <w:rPr>
           <w:rFonts w:ascii="KoPub돋움체 Light" w:eastAsia="KoPub돋움체 Light" w:hAnsi="Times New Roman" w:cs="Times New Roman"/>
-          <w:sz w:val="24"/>
-          <w:szCs w:val="24"/>
+          <w:color w:val="FF0000"/>
+          <w:sz w:val="22"/>
         </w:rPr>
         <w:t xml:space="preserve">v. </w:t>
       </w:r>
       <w:r>
         <w:rPr>
           <w:rFonts w:ascii="KoPub돋움체 Light" w:eastAsia="KoPub돋움체 Light" w:hAnsi="Times New Roman" w:cs="Times New Roman" w:hint="eastAsia"/>
-          <w:sz w:val="24"/>
-          <w:szCs w:val="24"/>
+          <w:color w:val="FF0000"/>
+          <w:sz w:val="22"/>
         </w:rPr>
         <w:t>S</w:t>
       </w:r>
       <w:r>
         <w:rPr>
           <w:rFonts w:ascii="KoPub돋움체 Light" w:eastAsia="KoPub돋움체 Light" w:hAnsi="Times New Roman" w:cs="Times New Roman"/>
-          <w:sz w:val="24"/>
-          <w:szCs w:val="24"/>
+          <w:color w:val="FF0000"/>
+          <w:sz w:val="22"/>
         </w:rPr>
         <w:t xml:space="preserve">ynchronous Design </w:t>
       </w:r>
       <w:r>
         <w:rPr>
           <w:rFonts w:ascii="KoPub돋움체 Light" w:eastAsia="KoPub돋움체 Light" w:hAnsi="Times New Roman" w:cs="Times New Roman" w:hint="eastAsia"/>
-          <w:sz w:val="24"/>
-          <w:szCs w:val="24"/>
+          <w:color w:val="FF0000"/>
+          <w:sz w:val="22"/>
         </w:rPr>
         <w:t>방식의 설계가 적용되었는가</w:t>
       </w:r>
@@ -1406,31 +2119,32 @@
         <w:ind w:firstLine="800"/>
         <w:rPr>
           <w:rFonts w:ascii="KoPub돋움체 Light" w:eastAsia="KoPub돋움체 Light" w:hAnsi="Times New Roman" w:cs="Times New Roman"/>
-          <w:sz w:val="24"/>
-          <w:szCs w:val="24"/>
-        </w:rPr>
-      </w:pPr>
-      <w:r>
-        <w:rPr>
-          <w:rFonts w:ascii="KoPub돋움체 Light" w:eastAsia="KoPub돋움체 Light" w:hAnsi="Times New Roman" w:cs="Times New Roman" w:hint="eastAsia"/>
-          <w:sz w:val="24"/>
-          <w:szCs w:val="24"/>
-        </w:rPr>
+          <w:color w:val="FF0000"/>
+          <w:sz w:val="22"/>
+        </w:rPr>
+      </w:pPr>
+      <w:r>
+        <w:rPr>
+          <w:rFonts w:ascii="KoPub돋움체 Light" w:eastAsia="KoPub돋움체 Light" w:hAnsi="Times New Roman" w:cs="Times New Roman" w:hint="eastAsia"/>
+          <w:color w:val="FF0000"/>
+          <w:sz w:val="22"/>
+        </w:rPr>
+        <w:lastRenderedPageBreak/>
         <w:t>v</w:t>
       </w:r>
       <w:r>
         <w:rPr>
           <w:rFonts w:ascii="KoPub돋움체 Light" w:eastAsia="KoPub돋움체 Light" w:hAnsi="Times New Roman" w:cs="Times New Roman"/>
-          <w:sz w:val="24"/>
-          <w:szCs w:val="24"/>
+          <w:color w:val="FF0000"/>
+          <w:sz w:val="22"/>
         </w:rPr>
         <w:t>. Testbench</w:t>
       </w:r>
       <w:r>
         <w:rPr>
           <w:rFonts w:ascii="KoPub돋움체 Light" w:eastAsia="KoPub돋움체 Light" w:hAnsi="Times New Roman" w:cs="Times New Roman" w:hint="eastAsia"/>
-          <w:sz w:val="24"/>
-          <w:szCs w:val="24"/>
+          <w:color w:val="FF0000"/>
+          <w:sz w:val="22"/>
         </w:rPr>
         <w:t>의 작성 요령 및 임의의 입력에 대해서 안정적으로 동작하는가</w:t>
       </w:r>
@@ -1439,34 +2153,186 @@
       <w:pPr>
         <w:ind w:firstLine="800"/>
         <w:rPr>
-          <w:rFonts w:ascii="KoPub돋움체 Light" w:eastAsia="KoPub돋움체 Light" w:hAnsi="Times New Roman" w:cs="Times New Roman" w:hint="eastAsia"/>
-          <w:sz w:val="24"/>
-          <w:szCs w:val="24"/>
-        </w:rPr>
-      </w:pPr>
-      <w:r>
-        <w:rPr>
-          <w:rFonts w:ascii="KoPub돋움체 Light" w:eastAsia="KoPub돋움체 Light" w:hAnsi="Times New Roman" w:cs="Times New Roman" w:hint="eastAsia"/>
-          <w:sz w:val="24"/>
-          <w:szCs w:val="24"/>
+          <w:rFonts w:ascii="KoPub돋움체 Light" w:eastAsia="KoPub돋움체 Light" w:hAnsi="Times New Roman" w:cs="Times New Roman"/>
+          <w:sz w:val="22"/>
+        </w:rPr>
+      </w:pPr>
+      <w:r>
+        <w:rPr>
+          <w:rFonts w:ascii="KoPub돋움체 Light" w:eastAsia="KoPub돋움체 Light" w:hAnsi="Times New Roman" w:cs="Times New Roman" w:hint="eastAsia"/>
+          <w:sz w:val="22"/>
         </w:rPr>
         <w:t>v</w:t>
       </w:r>
       <w:r>
         <w:rPr>
           <w:rFonts w:ascii="KoPub돋움체 Light" w:eastAsia="KoPub돋움체 Light" w:hAnsi="Times New Roman" w:cs="Times New Roman"/>
-          <w:sz w:val="24"/>
-          <w:szCs w:val="24"/>
+          <w:sz w:val="22"/>
         </w:rPr>
         <w:t xml:space="preserve">i. </w:t>
       </w:r>
       <w:r>
         <w:rPr>
           <w:rFonts w:ascii="KoPub돋움체 Light" w:eastAsia="KoPub돋움체 Light" w:hAnsi="Times New Roman" w:cs="Times New Roman" w:hint="eastAsia"/>
-          <w:sz w:val="24"/>
-          <w:szCs w:val="24"/>
+          <w:sz w:val="22"/>
         </w:rPr>
         <w:t>기타 논의사항</w:t>
+      </w:r>
+    </w:p>
+    <w:p>
+      <w:pPr>
+        <w:ind w:left="800"/>
+        <w:rPr>
+          <w:rFonts w:ascii="KoPub돋움체 Light" w:eastAsia="KoPub돋움체 Light" w:hAnsi="Times New Roman" w:cs="Times New Roman" w:hint="eastAsia"/>
+          <w:sz w:val="22"/>
+        </w:rPr>
+      </w:pPr>
+      <w:r>
+        <w:rPr>
+          <w:rFonts w:ascii="KoPub돋움체 Light" w:eastAsia="KoPub돋움체 Light" w:hAnsi="Times New Roman" w:cs="Times New Roman" w:hint="eastAsia"/>
+          <w:sz w:val="22"/>
+        </w:rPr>
+        <w:t>M</w:t>
+      </w:r>
+      <w:r>
+        <w:rPr>
+          <w:rFonts w:ascii="KoPub돋움체 Light" w:eastAsia="KoPub돋움체 Light" w:hAnsi="Times New Roman" w:cs="Times New Roman"/>
+          <w:sz w:val="22"/>
+        </w:rPr>
+        <w:t xml:space="preserve">ultiplier </w:t>
+      </w:r>
+      <w:r>
+        <w:rPr>
+          <w:rFonts w:ascii="KoPub돋움체 Light" w:eastAsia="KoPub돋움체 Light" w:hAnsi="Times New Roman" w:cs="Times New Roman" w:hint="eastAsia"/>
+          <w:sz w:val="22"/>
+        </w:rPr>
+        <w:t xml:space="preserve">구현 시 매 </w:t>
+      </w:r>
+      <w:r>
+        <w:rPr>
+          <w:rFonts w:ascii="KoPub돋움체 Light" w:eastAsia="KoPub돋움체 Light" w:hAnsi="Times New Roman" w:cs="Times New Roman"/>
+          <w:sz w:val="22"/>
+        </w:rPr>
+        <w:t>state</w:t>
+      </w:r>
+      <w:r>
+        <w:rPr>
+          <w:rFonts w:ascii="KoPub돋움체 Light" w:eastAsia="KoPub돋움체 Light" w:hAnsi="Times New Roman" w:cs="Times New Roman" w:hint="eastAsia"/>
+          <w:sz w:val="22"/>
+        </w:rPr>
+        <w:t>마다 s</w:t>
+      </w:r>
+      <w:r>
+        <w:rPr>
+          <w:rFonts w:ascii="KoPub돋움체 Light" w:eastAsia="KoPub돋움체 Light" w:hAnsi="Times New Roman" w:cs="Times New Roman"/>
+          <w:sz w:val="22"/>
+        </w:rPr>
+        <w:t>hift and add</w:t>
+      </w:r>
+      <w:r>
+        <w:rPr>
+          <w:rFonts w:ascii="KoPub돋움체 Light" w:eastAsia="KoPub돋움체 Light" w:hAnsi="Times New Roman" w:cs="Times New Roman" w:hint="eastAsia"/>
+          <w:sz w:val="22"/>
+        </w:rPr>
+        <w:t>를 해주는 방식으로 설계하였다.</w:t>
+      </w:r>
+      <w:r>
+        <w:rPr>
+          <w:rFonts w:ascii="KoPub돋움체 Light" w:eastAsia="KoPub돋움체 Light" w:hAnsi="Times New Roman" w:cs="Times New Roman"/>
+          <w:sz w:val="22"/>
+        </w:rPr>
+        <w:t xml:space="preserve"> </w:t>
+      </w:r>
+      <w:r>
+        <w:rPr>
+          <w:rFonts w:ascii="KoPub돋움체 Light" w:eastAsia="KoPub돋움체 Light" w:hAnsi="Times New Roman" w:cs="Times New Roman" w:hint="eastAsia"/>
+          <w:sz w:val="22"/>
+        </w:rPr>
+        <w:t>이 때문에 코드가 길어졌는데,</w:t>
+      </w:r>
+      <w:r>
+        <w:rPr>
+          <w:rFonts w:ascii="KoPub돋움체 Light" w:eastAsia="KoPub돋움체 Light" w:hAnsi="Times New Roman" w:cs="Times New Roman"/>
+          <w:sz w:val="22"/>
+        </w:rPr>
+        <w:t xml:space="preserve"> </w:t>
+      </w:r>
+      <w:r>
+        <w:rPr>
+          <w:rFonts w:ascii="KoPub돋움체 Light" w:eastAsia="KoPub돋움체 Light" w:hAnsi="Times New Roman" w:cs="Times New Roman" w:hint="eastAsia"/>
+          <w:sz w:val="22"/>
+        </w:rPr>
+        <w:t>이를 간결하게 표현할 수 있는 방안에 대한 논의가 필요하다.</w:t>
+      </w:r>
+      <w:r>
+        <w:rPr>
+          <w:rFonts w:ascii="KoPub돋움체 Light" w:eastAsia="KoPub돋움체 Light" w:hAnsi="Times New Roman" w:cs="Times New Roman"/>
+          <w:sz w:val="22"/>
+        </w:rPr>
+        <w:t xml:space="preserve"> </w:t>
+      </w:r>
+      <w:r>
+        <w:rPr>
+          <w:rFonts w:ascii="KoPub돋움체 Light" w:eastAsia="KoPub돋움체 Light" w:hAnsi="Times New Roman" w:cs="Times New Roman" w:hint="eastAsia"/>
+          <w:sz w:val="22"/>
+        </w:rPr>
+        <w:t xml:space="preserve">가령 각 </w:t>
+      </w:r>
+      <w:r>
+        <w:rPr>
+          <w:rFonts w:ascii="KoPub돋움체 Light" w:eastAsia="KoPub돋움체 Light" w:hAnsi="Times New Roman" w:cs="Times New Roman"/>
+          <w:sz w:val="22"/>
+        </w:rPr>
+        <w:t>adder. shifter</w:t>
+      </w:r>
+      <w:r>
+        <w:rPr>
+          <w:rFonts w:ascii="KoPub돋움체 Light" w:eastAsia="KoPub돋움체 Light" w:hAnsi="Times New Roman" w:cs="Times New Roman" w:hint="eastAsia"/>
+          <w:sz w:val="22"/>
+        </w:rPr>
+        <w:t>를 m</w:t>
+      </w:r>
+      <w:r>
+        <w:rPr>
+          <w:rFonts w:ascii="KoPub돋움체 Light" w:eastAsia="KoPub돋움체 Light" w:hAnsi="Times New Roman" w:cs="Times New Roman"/>
+          <w:sz w:val="22"/>
+        </w:rPr>
+        <w:t>odul</w:t>
+      </w:r>
+      <w:r>
+        <w:rPr>
+          <w:rFonts w:ascii="KoPub돋움체 Light" w:eastAsia="KoPub돋움체 Light" w:hAnsi="Times New Roman" w:cs="Times New Roman" w:hint="eastAsia"/>
+          <w:sz w:val="22"/>
+        </w:rPr>
+        <w:t>a</w:t>
+      </w:r>
+      <w:r>
+        <w:rPr>
+          <w:rFonts w:ascii="KoPub돋움체 Light" w:eastAsia="KoPub돋움체 Light" w:hAnsi="Times New Roman" w:cs="Times New Roman"/>
+          <w:sz w:val="22"/>
+        </w:rPr>
+        <w:t>rize</w:t>
+      </w:r>
+      <w:r>
+        <w:rPr>
+          <w:rFonts w:ascii="KoPub돋움체 Light" w:eastAsia="KoPub돋움체 Light" w:hAnsi="Times New Roman" w:cs="Times New Roman" w:hint="eastAsia"/>
+          <w:sz w:val="22"/>
+        </w:rPr>
+        <w:t>하여 표현할</w:t>
+      </w:r>
+      <w:r>
+        <w:rPr>
+          <w:rFonts w:ascii="KoPub돋움체 Light" w:eastAsia="KoPub돋움체 Light" w:hAnsi="Times New Roman" w:cs="Times New Roman"/>
+          <w:sz w:val="22"/>
+        </w:rPr>
+        <w:t xml:space="preserve"> </w:t>
+      </w:r>
+      <w:r>
+        <w:rPr>
+          <w:rFonts w:ascii="KoPub돋움체 Light" w:eastAsia="KoPub돋움체 Light" w:hAnsi="Times New Roman" w:cs="Times New Roman" w:hint="eastAsia"/>
+          <w:sz w:val="22"/>
+        </w:rPr>
+        <w:t>수 없는지 생각해보아야 한다.</w:t>
       </w:r>
     </w:p>
     <w:sectPr>

</xml_diff>